<commit_message>
updated RNAseq processing and analysis
</commit_message>
<xml_diff>
--- a/manuscript/multiomics manuscript 202200912.docx
+++ b/manuscript/multiomics manuscript 202200912.docx
@@ -1,6 +1,6 @@
 
 <file path=word/document.xml><?xml version="1.0" encoding="utf-8"?>
-<w:document xmlns:wpc="http://schemas.microsoft.com/office/word/2010/wordprocessingCanvas" xmlns:cx="http://schemas.microsoft.com/office/drawing/2014/chartex" xmlns:cx1="http://schemas.microsoft.com/office/drawing/2015/9/8/chartex" xmlns:mc="http://schemas.openxmlformats.org/markup-compatibility/2006" xmlns:o="urn:schemas-microsoft-com:office:office" xmlns:r="http://schemas.openxmlformats.org/officeDocument/2006/relationships" xmlns:m="http://schemas.openxmlformats.org/officeDocument/2006/math" xmlns:v="urn:schemas-microsoft-com:vml" xmlns:wp14="http://schemas.microsoft.com/office/word/2010/wordprocessingDrawing" xmlns:wp="http://schemas.openxmlformats.org/drawingml/2006/wordprocessingDrawing" xmlns:w10="urn:schemas-microsoft-com:office:word" xmlns:w="http://schemas.openxmlformats.org/wordprocessingml/2006/main" xmlns:w14="http://schemas.microsoft.com/office/word/2010/wordml" xmlns:w15="http://schemas.microsoft.com/office/word/2012/wordml" xmlns:w16se="http://schemas.microsoft.com/office/word/2015/wordml/symex" xmlns:wpg="http://schemas.microsoft.com/office/word/2010/wordprocessingGroup" xmlns:wpi="http://schemas.microsoft.com/office/word/2010/wordprocessingInk" xmlns:wne="http://schemas.microsoft.com/office/word/2006/wordml" xmlns:wps="http://schemas.microsoft.com/office/word/2010/wordprocessingShape" mc:Ignorable="w14 w15 w16se wp14">
+<w:document xmlns:wpc="http://schemas.microsoft.com/office/word/2010/wordprocessingCanvas" xmlns:cx="http://schemas.microsoft.com/office/drawing/2014/chartex" xmlns:cx1="http://schemas.microsoft.com/office/drawing/2015/9/8/chartex" xmlns:cx2="http://schemas.microsoft.com/office/drawing/2015/10/21/chartex" xmlns:cx3="http://schemas.microsoft.com/office/drawing/2016/5/9/chartex" xmlns:cx4="http://schemas.microsoft.com/office/drawing/2016/5/10/chartex" xmlns:cx5="http://schemas.microsoft.com/office/drawing/2016/5/11/chartex" xmlns:cx6="http://schemas.microsoft.com/office/drawing/2016/5/12/chartex" xmlns:cx7="http://schemas.microsoft.com/office/drawing/2016/5/13/chartex" xmlns:cx8="http://schemas.microsoft.com/office/drawing/2016/5/14/chartex" xmlns:mc="http://schemas.openxmlformats.org/markup-compatibility/2006" xmlns:aink="http://schemas.microsoft.com/office/drawing/2016/ink" xmlns:am3d="http://schemas.microsoft.com/office/drawing/2017/model3d" xmlns:o="urn:schemas-microsoft-com:office:office" xmlns:oel="http://schemas.microsoft.com/office/2019/extlst" xmlns:r="http://schemas.openxmlformats.org/officeDocument/2006/relationships" xmlns:m="http://schemas.openxmlformats.org/officeDocument/2006/math" xmlns:v="urn:schemas-microsoft-com:vml" xmlns:wp14="http://schemas.microsoft.com/office/word/2010/wordprocessingDrawing" xmlns:wp="http://schemas.openxmlformats.org/drawingml/2006/wordprocessingDrawing" xmlns:w10="urn:schemas-microsoft-com:office:word" xmlns:w="http://schemas.openxmlformats.org/wordprocessingml/2006/main" xmlns:w14="http://schemas.microsoft.com/office/word/2010/wordml" xmlns:w15="http://schemas.microsoft.com/office/word/2012/wordml" xmlns:w16cex="http://schemas.microsoft.com/office/word/2018/wordml/cex" xmlns:w16cid="http://schemas.microsoft.com/office/word/2016/wordml/cid" xmlns:w16="http://schemas.microsoft.com/office/word/2018/wordml" xmlns:w16sdtdh="http://schemas.microsoft.com/office/word/2020/wordml/sdtdatahash" xmlns:w16se="http://schemas.microsoft.com/office/word/2015/wordml/symex" xmlns:wpg="http://schemas.microsoft.com/office/word/2010/wordprocessingGroup" xmlns:wpi="http://schemas.microsoft.com/office/word/2010/wordprocessingInk" xmlns:wne="http://schemas.microsoft.com/office/word/2006/wordml" xmlns:wps="http://schemas.microsoft.com/office/word/2010/wordprocessingShape" mc:Ignorable="w14 w15 w16se w16cid w16 w16cex w16sdtdh wp14">
   <w:body>
     <w:p>
       <w:pPr>
@@ -338,7 +338,21 @@
         <w:rPr>
           <w:rStyle w:val="Strong"/>
         </w:rPr>
-        <w:t>Network-based integration of multiomics data suggests a mechanism for HIF-1α-mediated chemotaxis in B cells</w:t>
+        <w:t xml:space="preserve">Network-based integration of </w:t>
+      </w:r>
+      <w:proofErr w:type="spellStart"/>
+      <w:r>
+        <w:rPr>
+          <w:rStyle w:val="Strong"/>
+        </w:rPr>
+        <w:t>multiomics</w:t>
+      </w:r>
+      <w:proofErr w:type="spellEnd"/>
+      <w:r>
+        <w:rPr>
+          <w:rStyle w:val="Strong"/>
+        </w:rPr>
+        <w:t xml:space="preserve"> data suggests a mechanism for HIF-1α-mediated chemotaxis in B cells</w:t>
       </w:r>
       <w:r>
         <w:rPr>
@@ -372,7 +386,15 @@
         <w:spacing w:after="0"/>
       </w:pPr>
       <w:r>
-        <w:t xml:space="preserve">Multi-omics network modeling and pathway enrichment analysis with mBONITA </w:t>
+        <w:t xml:space="preserve">Multi-omics network modeling and pathway enrichment analysis with </w:t>
+      </w:r>
+      <w:proofErr w:type="spellStart"/>
+      <w:r>
+        <w:t>mBONITA</w:t>
+      </w:r>
+      <w:proofErr w:type="spellEnd"/>
+      <w:r>
+        <w:t xml:space="preserve"> </w:t>
       </w:r>
     </w:p>
     <w:p>
@@ -396,8 +418,21 @@
         </w:numPr>
         <w:spacing w:after="0"/>
       </w:pPr>
-      <w:r>
-        <w:t>mBONITA identifies mechanisms of hypoxia-mediated chemotaxis in RAMOS B cells (pathway analysis with mBONITA)</w:t>
+      <w:proofErr w:type="spellStart"/>
+      <w:r>
+        <w:t>mBONITA</w:t>
+      </w:r>
+      <w:proofErr w:type="spellEnd"/>
+      <w:r>
+        <w:t xml:space="preserve"> identifies mechanisms of hypoxia-mediated chemotaxis in RAMOS B cells (pathway analysis with </w:t>
+      </w:r>
+      <w:proofErr w:type="spellStart"/>
+      <w:r>
+        <w:t>mBONITA</w:t>
+      </w:r>
+      <w:proofErr w:type="spellEnd"/>
+      <w:r>
+        <w:t>)</w:t>
       </w:r>
     </w:p>
     <w:p>
@@ -433,7 +468,23 @@
         <w:spacing w:after="0"/>
       </w:pPr>
       <w:r>
-        <w:t>Pathway analysis with mBONITA on multiomics data (Figure 2C )</w:t>
+        <w:t xml:space="preserve">Pathway analysis with </w:t>
+      </w:r>
+      <w:proofErr w:type="spellStart"/>
+      <w:r>
+        <w:t>mBONITA</w:t>
+      </w:r>
+      <w:proofErr w:type="spellEnd"/>
+      <w:r>
+        <w:t xml:space="preserve"> on </w:t>
+      </w:r>
+      <w:proofErr w:type="spellStart"/>
+      <w:r>
+        <w:t>multiomics</w:t>
+      </w:r>
+      <w:proofErr w:type="spellEnd"/>
+      <w:r>
+        <w:t xml:space="preserve"> data (Figure 2C )</w:t>
       </w:r>
     </w:p>
     <w:p>
@@ -445,8 +496,13 @@
         <w:spacing w:after="0"/>
       </w:pPr>
       <w:r>
-        <w:t>Pathway-based prioritization of genes in a signaling network with mBONITA</w:t>
-      </w:r>
+        <w:t xml:space="preserve">Pathway-based prioritization of genes in a signaling network with </w:t>
+      </w:r>
+      <w:proofErr w:type="spellStart"/>
+      <w:r>
+        <w:t>mBONITA</w:t>
+      </w:r>
+      <w:proofErr w:type="spellEnd"/>
     </w:p>
     <w:p>
       <w:pPr>
@@ -469,8 +525,13 @@
         <w:spacing w:after="0"/>
       </w:pPr>
       <w:r>
-        <w:t>Benchmarking of mBONITA</w:t>
-      </w:r>
+        <w:t xml:space="preserve">Benchmarking of </w:t>
+      </w:r>
+      <w:proofErr w:type="spellStart"/>
+      <w:r>
+        <w:t>mBONITA</w:t>
+      </w:r>
+      <w:proofErr w:type="spellEnd"/>
     </w:p>
     <w:p>
       <w:pPr>
@@ -481,7 +542,15 @@
         <w:spacing w:after="0"/>
       </w:pPr>
       <w:r>
-        <w:t xml:space="preserve">Rule inference:  Supplement - show that mBONITA identifies a smaller rule set from combined omics data than from individual datasets </w:t>
+        <w:t xml:space="preserve">Rule inference:  Supplement - show that </w:t>
+      </w:r>
+      <w:proofErr w:type="spellStart"/>
+      <w:r>
+        <w:t>mBONITA</w:t>
+      </w:r>
+      <w:proofErr w:type="spellEnd"/>
+      <w:r>
+        <w:t xml:space="preserve"> identifies a smaller rule set from combined omics data than from individual datasets </w:t>
       </w:r>
     </w:p>
     <w:p>
@@ -504,8 +573,13 @@
         </w:numPr>
         <w:spacing w:after="0"/>
       </w:pPr>
-      <w:r>
-        <w:t xml:space="preserve">mBONITA identifies more significant pathways than: </w:t>
+      <w:proofErr w:type="spellStart"/>
+      <w:r>
+        <w:t>mBONITA</w:t>
+      </w:r>
+      <w:proofErr w:type="spellEnd"/>
+      <w:r>
+        <w:t xml:space="preserve"> identifies more significant pathways than: </w:t>
       </w:r>
     </w:p>
     <w:p>
@@ -516,8 +590,13 @@
         </w:numPr>
         <w:spacing w:after="0"/>
       </w:pPr>
-      <w:r>
-        <w:t>PaintOmics:</w:t>
+      <w:proofErr w:type="spellStart"/>
+      <w:r>
+        <w:t>PaintOmics</w:t>
+      </w:r>
+      <w:proofErr w:type="spellEnd"/>
+      <w:r>
+        <w:t>:</w:t>
       </w:r>
     </w:p>
     <w:p>
@@ -528,8 +607,13 @@
         </w:numPr>
         <w:spacing w:after="0"/>
       </w:pPr>
-      <w:r>
-        <w:t>LeapR:</w:t>
+      <w:proofErr w:type="spellStart"/>
+      <w:r>
+        <w:t>LeapR</w:t>
+      </w:r>
+      <w:proofErr w:type="spellEnd"/>
+      <w:r>
+        <w:t>:</w:t>
       </w:r>
     </w:p>
     <w:p>
@@ -540,8 +624,13 @@
         </w:numPr>
         <w:spacing w:after="0"/>
       </w:pPr>
-      <w:r>
-        <w:t>ActivePathways:</w:t>
+      <w:proofErr w:type="spellStart"/>
+      <w:r>
+        <w:t>ActivePathways</w:t>
+      </w:r>
+      <w:proofErr w:type="spellEnd"/>
+      <w:r>
+        <w:t>:</w:t>
       </w:r>
     </w:p>
     <w:p>
@@ -584,8 +673,13 @@
         </w:numPr>
         <w:spacing w:after="0"/>
       </w:pPr>
-      <w:r>
-        <w:t>mBONITA identifies different node importance scores from BONITA:</w:t>
+      <w:proofErr w:type="spellStart"/>
+      <w:r>
+        <w:t>mBONITA</w:t>
+      </w:r>
+      <w:proofErr w:type="spellEnd"/>
+      <w:r>
+        <w:t xml:space="preserve"> identifies different node importance scores from BONITA:</w:t>
       </w:r>
     </w:p>
     <w:p>
@@ -597,7 +691,24 @@
         <w:spacing w:after="0"/>
       </w:pPr>
       <w:r>
-        <w:t>Supplement – low correlations between node importance score from single omics and multi-omics data (ie, a comparison to mBONITA)</w:t>
+        <w:lastRenderedPageBreak/>
+        <w:t>Supplement – low correlations between node importance score from single omics and multi-omics data (</w:t>
+      </w:r>
+      <w:proofErr w:type="spellStart"/>
+      <w:r>
+        <w:t>ie</w:t>
+      </w:r>
+      <w:proofErr w:type="spellEnd"/>
+      <w:r>
+        <w:t xml:space="preserve">, a comparison to </w:t>
+      </w:r>
+      <w:proofErr w:type="spellStart"/>
+      <w:r>
+        <w:t>mBONITA</w:t>
+      </w:r>
+      <w:proofErr w:type="spellEnd"/>
+      <w:r>
+        <w:t>)</w:t>
       </w:r>
     </w:p>
     <w:p>
@@ -674,8 +785,13 @@
       <w:r>
         <w:t xml:space="preserve"> </w:t>
       </w:r>
-      <w:r>
-        <w:t>In particular, pathway enrichment analysis</w:t>
+      <w:proofErr w:type="gramStart"/>
+      <w:r>
+        <w:t>In particular, pathway</w:t>
+      </w:r>
+      <w:proofErr w:type="gramEnd"/>
+      <w:r>
+        <w:t xml:space="preserve"> enrichment analysis</w:t>
       </w:r>
       <w:r>
         <w:t xml:space="preserve"> allows the identification of </w:t>
@@ -852,7 +968,15 @@
         <w:t xml:space="preserve"> </w:t>
       </w:r>
       <w:r>
-        <w:t xml:space="preserve">However, technical and biological </w:t>
+        <w:t xml:space="preserve">However, </w:t>
+      </w:r>
+      <w:proofErr w:type="gramStart"/>
+      <w:r>
+        <w:t>technical</w:t>
+      </w:r>
+      <w:proofErr w:type="gramEnd"/>
+      <w:r>
+        <w:t xml:space="preserve"> and biological </w:t>
       </w:r>
       <w:r>
         <w:t xml:space="preserve">variability between these layered datasets present challenges for </w:t>
@@ -1115,7 +1239,11 @@
         <w:t>in silico</w:t>
       </w:r>
       <w:r>
-        <w:t xml:space="preserve"> to calculate the influence of nodes over signaling through the network.</w:t>
+        <w:t xml:space="preserve"> to calculate the influence of nodes over signaling </w:t>
+      </w:r>
+      <w:r>
+        <w:lastRenderedPageBreak/>
+        <w:t>through the network.</w:t>
       </w:r>
       <w:r>
         <w:t xml:space="preserve"> This perturbation-based scores are combined with expression data to perform pathway analysis. </w:t>
@@ -1140,9 +1268,11 @@
       <w:r>
         <w:t>multi-omics Boolean Omics Network Invariant Time Analysis (</w:t>
       </w:r>
+      <w:proofErr w:type="spellStart"/>
       <w:r>
         <w:t>mBONITA</w:t>
       </w:r>
+      <w:proofErr w:type="spellEnd"/>
       <w:r>
         <w:t xml:space="preserve">) </w:t>
       </w:r>
@@ -1392,7 +1522,11 @@
       </w:r>
       <w:ins w:id="4" w:author="Thakar, Juilee" w:date="2022-09-08T12:58:00Z">
         <w:r>
-          <w:t>. Here we</w:t>
+          <w:t xml:space="preserve">. Here </w:t>
+        </w:r>
+        <w:proofErr w:type="spellStart"/>
+        <w:r>
+          <w:t>we</w:t>
         </w:r>
       </w:ins>
       <w:del w:id="5" w:author="Thakar, Juilee" w:date="2022-09-08T12:58:00Z">
@@ -1401,7 +1535,11 @@
         </w:r>
       </w:del>
       <w:r>
-        <w:t>present the conventional analysis of the transcriptom</w:t>
+        <w:t>present</w:t>
+      </w:r>
+      <w:proofErr w:type="spellEnd"/>
+      <w:r>
+        <w:t xml:space="preserve"> the conventional analysis of the transcriptom</w:t>
       </w:r>
       <w:r>
         <w:t xml:space="preserve">ics dataset in this manuscript. </w:t>
@@ -1913,7 +2051,15 @@
         <w:t xml:space="preserve"> </w:t>
       </w:r>
       <w:r>
-        <w:t xml:space="preserve">We used mBONITA to identify pathways that are significantly dysregulated in the three contrasts in our </w:t>
+        <w:t xml:space="preserve">We used </w:t>
+      </w:r>
+      <w:proofErr w:type="spellStart"/>
+      <w:r>
+        <w:t>mBONITA</w:t>
+      </w:r>
+      <w:proofErr w:type="spellEnd"/>
+      <w:r>
+        <w:t xml:space="preserve"> to identify pathways that are significantly dysregulated in the three contrasts in our </w:t>
       </w:r>
       <w:r>
         <w:t xml:space="preserve">multi-omics </w:t>
@@ -2085,11 +2231,20 @@
         <w:fldChar w:fldCharType="end"/>
       </w:r>
       <w:r>
-        <w:t xml:space="preserve"> in combination with Fisher’s method of p-value combination</w:t>
-      </w:r>
-      <w:r>
-        <w:t xml:space="preserve"> as suggested in ReactomeGSA</w:t>
-      </w:r>
+        <w:t xml:space="preserve"> in combination with Fisher’s method of </w:t>
+      </w:r>
+      <w:r>
+        <w:lastRenderedPageBreak/>
+        <w:t>p-value combination</w:t>
+      </w:r>
+      <w:r>
+        <w:t xml:space="preserve"> as suggested in </w:t>
+      </w:r>
+      <w:proofErr w:type="spellStart"/>
+      <w:r>
+        <w:t>ReactomeGSA</w:t>
+      </w:r>
+      <w:proofErr w:type="spellEnd"/>
       <w:r>
         <w:t xml:space="preserve"> </w:t>
       </w:r>
@@ -2220,9 +2375,11 @@
       <w:r>
         <w:t xml:space="preserve">, </w:t>
       </w:r>
+      <w:proofErr w:type="spellStart"/>
       <w:r>
         <w:t>LeapR</w:t>
       </w:r>
+      <w:proofErr w:type="spellEnd"/>
       <w:r>
         <w:t xml:space="preserve"> </w:t>
       </w:r>
@@ -2248,8 +2405,13 @@
       <w:r>
         <w:t xml:space="preserve">, </w:t>
       </w:r>
-      <w:r>
-        <w:t xml:space="preserve">multiGSEA </w:t>
+      <w:proofErr w:type="spellStart"/>
+      <w:r>
+        <w:t>multiGSEA</w:t>
+      </w:r>
+      <w:proofErr w:type="spellEnd"/>
+      <w:r>
+        <w:t xml:space="preserve"> </w:t>
       </w:r>
       <w:r>
         <w:fldChar w:fldCharType="begin"/>
@@ -2279,9 +2441,11 @@
       <w:r>
         <w:t xml:space="preserve">d </w:t>
       </w:r>
+      <w:proofErr w:type="spellStart"/>
       <w:r>
         <w:t>ActivePathways</w:t>
       </w:r>
+      <w:proofErr w:type="spellEnd"/>
       <w:r>
         <w:t xml:space="preserve"> </w:t>
       </w:r>
@@ -2516,8 +2680,13 @@
       <w:r>
         <w:t xml:space="preserve">, and show that </w:t>
       </w:r>
-      <w:r>
-        <w:t>mBONITA identifies the</w:t>
+      <w:proofErr w:type="spellStart"/>
+      <w:r>
+        <w:t>mBONITA</w:t>
+      </w:r>
+      <w:proofErr w:type="spellEnd"/>
+      <w:r>
+        <w:t xml:space="preserve"> identifies the</w:t>
       </w:r>
       <w:r>
         <w:t xml:space="preserve"> most relevant pathways to these conditions.</w:t>
@@ -2529,7 +2698,15 @@
         <w:t xml:space="preserve">We </w:t>
       </w:r>
       <w:r>
-        <w:t xml:space="preserve">use mBONITA to calculate node modulation scores for </w:t>
+        <w:t xml:space="preserve">use </w:t>
+      </w:r>
+      <w:proofErr w:type="spellStart"/>
+      <w:r>
+        <w:t>mBONITA</w:t>
+      </w:r>
+      <w:proofErr w:type="spellEnd"/>
+      <w:r>
+        <w:t xml:space="preserve"> to calculate node modulation scores for </w:t>
       </w:r>
       <w:r>
         <w:t>a large</w:t>
@@ -2562,7 +2739,15 @@
         <w:t>show that</w:t>
       </w:r>
       <w:r>
-        <w:t xml:space="preserve"> the genes identified by mBONITA </w:t>
+        <w:t xml:space="preserve"> the genes identified by </w:t>
+      </w:r>
+      <w:proofErr w:type="spellStart"/>
+      <w:r>
+        <w:t>mBONITA</w:t>
+      </w:r>
+      <w:proofErr w:type="spellEnd"/>
+      <w:r>
+        <w:t xml:space="preserve"> </w:t>
       </w:r>
       <w:r>
         <w:t>show imp</w:t>
@@ -2581,9 +2766,11 @@
       <w:r>
         <w:t xml:space="preserve">In this manner, we show here that </w:t>
       </w:r>
+      <w:proofErr w:type="spellStart"/>
       <w:r>
         <w:t>mBONITA</w:t>
       </w:r>
+      <w:proofErr w:type="spellEnd"/>
       <w:r>
         <w:t xml:space="preserve"> </w:t>
       </w:r>
@@ -2620,9 +2807,11 @@
       <w:r>
         <w:t xml:space="preserve">Multi-omics network modeling and pathway enrichment analysis with </w:t>
       </w:r>
+      <w:proofErr w:type="spellStart"/>
       <w:r>
         <w:t>mBONITA</w:t>
       </w:r>
+      <w:proofErr w:type="spellEnd"/>
       <w:r>
         <w:t xml:space="preserve"> </w:t>
       </w:r>
@@ -2633,8 +2822,13 @@
           <w:delText>mBONITA (</w:delText>
         </w:r>
       </w:del>
-      <w:r>
-        <w:t xml:space="preserve">multiomics </w:t>
+      <w:proofErr w:type="spellStart"/>
+      <w:r>
+        <w:t>multiomics</w:t>
+      </w:r>
+      <w:proofErr w:type="spellEnd"/>
+      <w:r>
+        <w:t xml:space="preserve"> </w:t>
       </w:r>
       <w:r>
         <w:t>-</w:t>
@@ -2644,9 +2838,14 @@
       </w:r>
       <w:ins w:id="9" w:author="Thakar, Juilee" w:date="2022-09-08T15:11:00Z">
         <w:r>
-          <w:t xml:space="preserve"> (mBONITA</w:t>
+          <w:t xml:space="preserve"> (</w:t>
+        </w:r>
+        <w:proofErr w:type="spellStart"/>
+        <w:r>
+          <w:t>mBONITA</w:t>
         </w:r>
       </w:ins>
+      <w:proofErr w:type="spellEnd"/>
       <w:r>
         <w:t>) extends our previous approaches to Boolean modeling and pathway analysis with omics datasets</w:t>
       </w:r>
@@ -2675,9 +2874,30 @@
       <w:r>
         <w:t xml:space="preserve">. </w:t>
       </w:r>
+      <w:proofErr w:type="spellStart"/>
       <w:ins w:id="10" w:author="Thakar, Juilee" w:date="2022-09-08T15:06:00Z">
         <w:r>
-          <w:t>mBONITA uses trascriptomics, proteomics and phophoproteomics data to learn logic rules for prior knowledge networks (PKNs)</w:t>
+          <w:t>mBONITA</w:t>
+        </w:r>
+        <w:proofErr w:type="spellEnd"/>
+        <w:r>
+          <w:t xml:space="preserve"> uses </w:t>
+        </w:r>
+        <w:proofErr w:type="spellStart"/>
+        <w:r>
+          <w:t>trascriptomics</w:t>
+        </w:r>
+        <w:proofErr w:type="spellEnd"/>
+        <w:r>
+          <w:t xml:space="preserve">, proteomics and </w:t>
+        </w:r>
+        <w:proofErr w:type="spellStart"/>
+        <w:r>
+          <w:t>phophoproteomics</w:t>
+        </w:r>
+        <w:proofErr w:type="spellEnd"/>
+        <w:r>
+          <w:t xml:space="preserve"> data to learn logic rules for prior knowledge networks (PKNs)</w:t>
         </w:r>
       </w:ins>
       <w:ins w:id="11" w:author="Thakar, Juilee" w:date="2022-09-08T15:07:00Z">
@@ -3001,7 +3221,11 @@
         <w:commentReference w:id="12"/>
       </w:r>
       <w:r>
-        <w:t xml:space="preserve">These node importance scores are used in concert with variance and condition-specific fold changes from the training dataset to calculate a metric of pathway </w:t>
+        <w:t xml:space="preserve">These node importance </w:t>
+      </w:r>
+      <w:r>
+        <w:lastRenderedPageBreak/>
+        <w:t xml:space="preserve">scores are used in concert with variance and condition-specific fold changes from the training dataset to calculate a metric of pathway </w:t>
       </w:r>
       <w:del w:id="14" w:author="Thakar, Juilee" w:date="2022-09-08T14:30:00Z">
         <w:r>
@@ -3036,10 +3260,23 @@
         </w:r>
       </w:ins>
       <w:r>
-        <w:t xml:space="preserve">as a basis for the mBONITA module. </w:t>
-      </w:r>
-      <w:r>
-        <w:t xml:space="preserve">mBONITA is a three-step process that requires </w:t>
+        <w:t xml:space="preserve">as a basis for the </w:t>
+      </w:r>
+      <w:proofErr w:type="spellStart"/>
+      <w:r>
+        <w:t>mBONITA</w:t>
+      </w:r>
+      <w:proofErr w:type="spellEnd"/>
+      <w:r>
+        <w:t xml:space="preserve"> module. </w:t>
+      </w:r>
+      <w:proofErr w:type="spellStart"/>
+      <w:r>
+        <w:t>mBONITA</w:t>
+      </w:r>
+      <w:proofErr w:type="spellEnd"/>
+      <w:r>
+        <w:t xml:space="preserve"> is a three-step process that requires </w:t>
       </w:r>
       <w:r>
         <w:t>four</w:t>
@@ -3108,7 +3345,15 @@
         <w:t xml:space="preserve"> </w:t>
       </w:r>
       <w:r>
-        <w:t xml:space="preserve">We have only tested mBONITA in scenarios where conditions are matched across all omics datasets. </w:t>
+        <w:t xml:space="preserve">We have only tested </w:t>
+      </w:r>
+      <w:proofErr w:type="spellStart"/>
+      <w:r>
+        <w:t>mBONITA</w:t>
+      </w:r>
+      <w:proofErr w:type="spellEnd"/>
+      <w:r>
+        <w:t xml:space="preserve"> in scenarios where conditions are matched across all omics datasets. </w:t>
       </w:r>
       <w:r>
         <w:t>In the first step, pathways are downloaded from KEGG</w:t>
@@ -3117,7 +3362,15 @@
         <w:t xml:space="preserve"> using the KEGG API</w:t>
       </w:r>
       <w:r>
-        <w:t xml:space="preserve"> if desired, and prepared for rule inference. </w:t>
+        <w:t xml:space="preserve"> if </w:t>
+      </w:r>
+      <w:proofErr w:type="gramStart"/>
+      <w:r>
+        <w:t>desired, and</w:t>
+      </w:r>
+      <w:proofErr w:type="gramEnd"/>
+      <w:r>
+        <w:t xml:space="preserve"> prepared for rule inference. </w:t>
       </w:r>
       <w:r>
         <w:t xml:space="preserve">In the second step, </w:t>
@@ -3142,7 +3395,15 @@
         <w:t>node importance scores</w:t>
       </w:r>
       <w:r>
-        <w:t xml:space="preserve"> are calculated for each network by in-silico knock-ins and knock-outs. These node importance scores</w:t>
+        <w:t xml:space="preserve"> are calculated for each network by in-silico knock-ins and </w:t>
+      </w:r>
+      <w:proofErr w:type="gramStart"/>
+      <w:r>
+        <w:t>knock-outs</w:t>
+      </w:r>
+      <w:proofErr w:type="gramEnd"/>
+      <w:r>
+        <w:t>. These node importance scores</w:t>
       </w:r>
       <w:r>
         <w:t xml:space="preserve"> are topology-specific, not condition-specific. </w:t>
@@ -3224,10 +3485,30 @@
         <w:t xml:space="preserve"> by resampling fold-changes, standard deviations, and evidence scores from the dataset. </w:t>
       </w:r>
       <w:r>
-        <w:t>In a typical mBONITA analysis, these steps are automatically performed for all KEGG pathways that overlap with the training dataset</w:t>
-      </w:r>
-      <w:r>
-        <w:t xml:space="preserve">. The outputs of this analysis are a table of p-values for each pathway in each contrast, graphml files annotated with fold-changes and importance scores, ready to be imported into network visualization software such as Cytoscape or Gephi, and tables of node modulation scores for each combination of pathway and contrast. </w:t>
+        <w:t xml:space="preserve">In a typical </w:t>
+      </w:r>
+      <w:proofErr w:type="spellStart"/>
+      <w:r>
+        <w:t>mBONITA</w:t>
+      </w:r>
+      <w:proofErr w:type="spellEnd"/>
+      <w:r>
+        <w:t xml:space="preserve"> analysis, these steps are automatically performed for all KEGG pathways </w:t>
+      </w:r>
+      <w:r>
+        <w:lastRenderedPageBreak/>
+        <w:t>that overlap with the training dataset</w:t>
+      </w:r>
+      <w:r>
+        <w:t xml:space="preserve">. The outputs of this analysis are a table of p-values for each pathway in each contrast, graphml files annotated with fold-changes and importance scores, ready to be imported into network visualization software such as </w:t>
+      </w:r>
+      <w:proofErr w:type="spellStart"/>
+      <w:r>
+        <w:t>Cytoscape</w:t>
+      </w:r>
+      <w:proofErr w:type="spellEnd"/>
+      <w:r>
+        <w:t xml:space="preserve"> or Gephi, and tables of node modulation scores for each combination of pathway and contrast. </w:t>
       </w:r>
     </w:p>
     <w:p>
@@ -3235,8 +3516,13 @@
         <w:pStyle w:val="Heading2"/>
         <w:spacing w:after="0"/>
       </w:pPr>
-      <w:r>
-        <w:t xml:space="preserve">mBONITA identifies mechanisms of hypoxia-mediated chemotaxis in RAMOS B cells </w:t>
+      <w:proofErr w:type="spellStart"/>
+      <w:r>
+        <w:t>mBONITA</w:t>
+      </w:r>
+      <w:proofErr w:type="spellEnd"/>
+      <w:r>
+        <w:t xml:space="preserve"> identifies mechanisms of hypoxia-mediated chemotaxis in RAMOS B cells </w:t>
       </w:r>
     </w:p>
     <w:p>
@@ -3246,10 +3532,26 @@
         </w:rPr>
       </w:pPr>
       <w:r>
-        <w:t>We used mBONITA to perform an integrative pathway analysis of three omics dataset</w:t>
-      </w:r>
-      <w:r>
-        <w:t>s generated from RAMOS B cells grown under hypoxic and normoxic conditions, in combination with</w:t>
+        <w:t xml:space="preserve">We used </w:t>
+      </w:r>
+      <w:proofErr w:type="spellStart"/>
+      <w:r>
+        <w:t>mBONITA</w:t>
+      </w:r>
+      <w:proofErr w:type="spellEnd"/>
+      <w:r>
+        <w:t xml:space="preserve"> to perform an integrative pathway analysis of three omics dataset</w:t>
+      </w:r>
+      <w:r>
+        <w:t xml:space="preserve">s generated from RAMOS B cells grown under hypoxic and </w:t>
+      </w:r>
+      <w:proofErr w:type="spellStart"/>
+      <w:r>
+        <w:t>normoxic</w:t>
+      </w:r>
+      <w:proofErr w:type="spellEnd"/>
+      <w:r>
+        <w:t xml:space="preserve"> conditions, in combination with</w:t>
       </w:r>
       <w:r>
         <w:t xml:space="preserve"> treatment with the </w:t>
@@ -3549,8 +3851,13 @@
           <w:delText xml:space="preserve">apparent </w:delText>
         </w:r>
       </w:del>
-      <w:r>
-        <w:t xml:space="preserve">at the transcriptomic level </w:t>
+      <w:proofErr w:type="spellStart"/>
+      <w:r>
+        <w:t>at</w:t>
+      </w:r>
+      <w:proofErr w:type="spellEnd"/>
+      <w:r>
+        <w:t xml:space="preserve"> the transcriptomic level </w:t>
       </w:r>
       <w:del w:id="42" w:author="Thakar, Juilee" w:date="2022-09-08T16:05:00Z">
         <w:r>
@@ -3648,7 +3955,11 @@
         <w:t>correlation across datasets</w:t>
       </w:r>
       <w:r>
-        <w:t xml:space="preserve"> even when separated by condition</w:t>
+        <w:t xml:space="preserve"> </w:t>
+      </w:r>
+      <w:r>
+        <w:lastRenderedPageBreak/>
+        <w:t>even when separated by condition</w:t>
       </w:r>
       <w:r>
         <w:t>, in line with previous studies</w:t>
@@ -3672,13 +3983,35 @@
         <w:t xml:space="preserve">ing from </w:t>
       </w:r>
       <w:r>
-        <w:t xml:space="preserve">x-y, pvalue &lt; z </w:t>
+        <w:t xml:space="preserve">x-y, </w:t>
+      </w:r>
+      <w:proofErr w:type="spellStart"/>
+      <w:r>
+        <w:t>pvalue</w:t>
+      </w:r>
+      <w:proofErr w:type="spellEnd"/>
+      <w:r>
+        <w:t xml:space="preserve"> &lt; z </w:t>
       </w:r>
       <w:r>
         <w:rPr>
           <w:highlight w:val="yellow"/>
         </w:rPr>
-        <w:t>(insert values from Jupyter notebook here)</w:t>
+        <w:t xml:space="preserve">(insert values from </w:t>
+      </w:r>
+      <w:proofErr w:type="spellStart"/>
+      <w:r>
+        <w:rPr>
+          <w:highlight w:val="yellow"/>
+        </w:rPr>
+        <w:t>Jupyter</w:t>
+      </w:r>
+      <w:proofErr w:type="spellEnd"/>
+      <w:r>
+        <w:rPr>
+          <w:highlight w:val="yellow"/>
+        </w:rPr>
+        <w:t xml:space="preserve"> notebook here)</w:t>
       </w:r>
       <w:r>
         <w:t xml:space="preserve"> (Figure 1B)</w:t>
@@ -3692,7 +4025,15 @@
     </w:p>
     <w:p>
       <w:r>
-        <w:t xml:space="preserve">We then performed pathway analysis with mBONITA on the </w:t>
+        <w:t xml:space="preserve">We then performed pathway analysis with </w:t>
+      </w:r>
+      <w:proofErr w:type="spellStart"/>
+      <w:r>
+        <w:t>mBONITA</w:t>
+      </w:r>
+      <w:proofErr w:type="spellEnd"/>
+      <w:r>
+        <w:t xml:space="preserve"> on the </w:t>
       </w:r>
       <w:del w:id="49" w:author="Thakar, Juilee" w:date="2022-09-08T16:08:00Z">
         <w:r>
@@ -3742,8 +4083,13 @@
       <w:r>
         <w:t xml:space="preserve"> </w:t>
       </w:r>
-      <w:r>
-        <w:t xml:space="preserve">mBONITA identified that </w:t>
+      <w:proofErr w:type="spellStart"/>
+      <w:r>
+        <w:t>mBONITA</w:t>
+      </w:r>
+      <w:proofErr w:type="spellEnd"/>
+      <w:r>
+        <w:t xml:space="preserve"> identified that </w:t>
       </w:r>
       <w:r>
         <w:t xml:space="preserve">the HIF1-A signaling pathway is dysregulated between samples grown at </w:t>
@@ -3802,7 +4148,15 @@
         <w:t xml:space="preserve"> pathway, is also dysregulated between samples grown at 1% and 19% oxygen without cyclosporine. </w:t>
       </w:r>
       <w:r>
-        <w:t xml:space="preserve">This small list of pathways identified by mBONITA is </w:t>
+        <w:t xml:space="preserve">This small list of pathways identified by </w:t>
+      </w:r>
+      <w:proofErr w:type="spellStart"/>
+      <w:r>
+        <w:t>mBONITA</w:t>
+      </w:r>
+      <w:proofErr w:type="spellEnd"/>
+      <w:r>
+        <w:t xml:space="preserve"> is </w:t>
       </w:r>
       <w:commentRangeStart w:id="53"/>
       <w:r>
@@ -3848,9 +4202,14 @@
         <w:t xml:space="preserve">ork </w:t>
       </w:r>
       <w:r>
-        <w:t>with mBONITA</w:t>
+        <w:t xml:space="preserve">with </w:t>
+      </w:r>
+      <w:proofErr w:type="spellStart"/>
+      <w:r>
+        <w:t>mBONITA</w:t>
       </w:r>
       <w:commentRangeEnd w:id="54"/>
+      <w:proofErr w:type="spellEnd"/>
       <w:r>
         <w:rPr>
           <w:rStyle w:val="CommentReference"/>
@@ -3984,131 +4343,147 @@
           <w:rFonts w:eastAsia="Arial"/>
           <w:lang w:val="en"/>
         </w:rPr>
-        <w:t xml:space="preserve"> when omics datasets were combined to form a single training dataset (Supplementary Figure 2A). </w:t>
+        <w:t xml:space="preserve"> when omics datasets were combined to form </w:t>
       </w:r>
       <w:r>
         <w:rPr>
           <w:rFonts w:eastAsia="Arial"/>
           <w:lang w:val="en"/>
         </w:rPr>
-        <w:t xml:space="preserve">We also </w:t>
+        <w:lastRenderedPageBreak/>
+        <w:t xml:space="preserve">a single training dataset (Supplementary Figure 2A). </w:t>
       </w:r>
       <w:r>
         <w:rPr>
           <w:rFonts w:eastAsia="Arial"/>
           <w:lang w:val="en"/>
         </w:rPr>
-        <w:t>calculated node importance scores using BONITA</w:t>
+        <w:t xml:space="preserve">We also </w:t>
       </w:r>
       <w:r>
         <w:rPr>
           <w:rFonts w:eastAsia="Arial"/>
           <w:lang w:val="en"/>
         </w:rPr>
-        <w:t xml:space="preserve"> using each training</w:t>
+        <w:t>calculated node importance scores using BONITA</w:t>
       </w:r>
       <w:r>
         <w:rPr>
           <w:rFonts w:eastAsia="Arial"/>
           <w:lang w:val="en"/>
         </w:rPr>
-        <w:t xml:space="preserve"> dataset and found </w:t>
+        <w:t xml:space="preserve"> using each training</w:t>
       </w:r>
       <w:r>
         <w:rPr>
           <w:rFonts w:eastAsia="Arial"/>
           <w:lang w:val="en"/>
         </w:rPr>
-        <w:t xml:space="preserve">that </w:t>
+        <w:t xml:space="preserve"> dataset and found </w:t>
       </w:r>
       <w:r>
         <w:rPr>
           <w:rFonts w:eastAsia="Arial"/>
           <w:lang w:val="en"/>
         </w:rPr>
-        <w:t>importance scores</w:t>
+        <w:t xml:space="preserve">that </w:t>
       </w:r>
       <w:r>
         <w:rPr>
           <w:rFonts w:eastAsia="Arial"/>
           <w:lang w:val="en"/>
         </w:rPr>
-        <w:t xml:space="preserve"> were highly correlated</w:t>
+        <w:t>importance scores</w:t>
       </w:r>
       <w:r>
         <w:rPr>
           <w:rFonts w:eastAsia="Arial"/>
           <w:lang w:val="en"/>
         </w:rPr>
-        <w:t xml:space="preserve"> </w:t>
+        <w:t xml:space="preserve"> were highly correlated</w:t>
       </w:r>
       <w:r>
         <w:rPr>
           <w:rFonts w:eastAsia="Arial"/>
           <w:lang w:val="en"/>
         </w:rPr>
-        <w:t xml:space="preserve">between datasets </w:t>
+        <w:t xml:space="preserve"> </w:t>
       </w:r>
       <w:r>
         <w:rPr>
           <w:rFonts w:eastAsia="Arial"/>
           <w:lang w:val="en"/>
         </w:rPr>
-        <w:t>(</w:t>
+        <w:t xml:space="preserve">between datasets </w:t>
       </w:r>
       <w:r>
         <w:rPr>
           <w:rFonts w:eastAsia="Arial"/>
           <w:lang w:val="en"/>
         </w:rPr>
-        <w:t xml:space="preserve">Supplementary </w:t>
+        <w:t>(</w:t>
       </w:r>
       <w:r>
         <w:rPr>
           <w:rFonts w:eastAsia="Arial"/>
           <w:lang w:val="en"/>
         </w:rPr>
-        <w:t>Figure 2B</w:t>
+        <w:t xml:space="preserve">Supplementary </w:t>
       </w:r>
       <w:r>
         <w:rPr>
           <w:rFonts w:eastAsia="Arial"/>
           <w:lang w:val="en"/>
         </w:rPr>
-        <w:t>, Supplementary Table 3</w:t>
+        <w:t>Figure 2B</w:t>
       </w:r>
       <w:r>
         <w:rPr>
           <w:rFonts w:eastAsia="Arial"/>
           <w:lang w:val="en"/>
         </w:rPr>
-        <w:t xml:space="preserve">). </w:t>
+        <w:t>, Supplementary Table 3</w:t>
       </w:r>
       <w:r>
         <w:rPr>
           <w:rFonts w:eastAsia="Arial"/>
           <w:lang w:val="en"/>
         </w:rPr>
-        <w:t xml:space="preserve">We note that node importance scores are independent of </w:t>
+        <w:t xml:space="preserve">). </w:t>
       </w:r>
       <w:r>
         <w:rPr>
           <w:rFonts w:eastAsia="Arial"/>
           <w:lang w:val="en"/>
         </w:rPr>
-        <w:t xml:space="preserve">dataset-specific fold changes and are dependent solely on network topology and inferred Boolean rules. </w:t>
+        <w:t xml:space="preserve">We note that node importance scores are independent of </w:t>
       </w:r>
       <w:r>
         <w:rPr>
           <w:rFonts w:eastAsia="Arial"/>
           <w:lang w:val="en"/>
         </w:rPr>
+        <w:t xml:space="preserve">dataset-specific fold changes and are dependent solely on network topology and inferred Boolean rules. </w:t>
+      </w:r>
+      <w:r>
+        <w:rPr>
+          <w:rFonts w:eastAsia="Arial"/>
+          <w:lang w:val="en"/>
+        </w:rPr>
         <w:t>Both these observations underscore the difference in signaling information that can be obtained from these molecular layers and the importance of a meaningful combination of abundance measures to learn node importance scores.</w:t>
       </w:r>
     </w:p>
     <w:p>
       <w:r>
-        <w:t xml:space="preserve">We demonstrate the effectiveness and interpretability of mBONITA’s node modulation score on a </w:t>
+        <w:t xml:space="preserve">We demonstrate the effectiveness and interpretability of </w:t>
+      </w:r>
+      <w:proofErr w:type="spellStart"/>
+      <w:r>
+        <w:t>mBONITA’s</w:t>
+      </w:r>
+      <w:proofErr w:type="spellEnd"/>
+      <w:r>
+        <w:t xml:space="preserve"> node modulation score on a </w:t>
       </w:r>
       <w:r>
         <w:t xml:space="preserve">previously-described </w:t>
@@ -4247,46 +4622,78 @@
           <w:lang w:val="en"/>
         </w:rPr>
         <w:tab/>
-        <w:t>Rule inference – mBONITA identifies a small set of rules from combined omics data</w:t>
-      </w:r>
-    </w:p>
-    <w:p>
-      <w:pPr>
-        <w:spacing w:after="0"/>
+        <w:t xml:space="preserve">Rule inference – </w:t>
+      </w:r>
+      <w:proofErr w:type="spellStart"/>
+      <w:r>
         <w:rPr>
           <w:rFonts w:eastAsia="Arial"/>
           <w:lang w:val="en"/>
         </w:rPr>
-      </w:pPr>
+        <w:t>mBONITA</w:t>
+      </w:r>
+      <w:proofErr w:type="spellEnd"/>
       <w:r>
         <w:rPr>
           <w:rFonts w:eastAsia="Arial"/>
           <w:lang w:val="en"/>
         </w:rPr>
-        <w:tab/>
-        <w:t xml:space="preserve">Node importance scores – mBONITA prioritizes genes </w:t>
-      </w:r>
-      <w:r>
+        <w:t xml:space="preserve"> identifies a small set of rules from combined omics data</w:t>
+      </w:r>
+    </w:p>
+    <w:p>
+      <w:pPr>
+        <w:spacing w:after="0"/>
         <w:rPr>
           <w:rFonts w:eastAsia="Arial"/>
           <w:lang w:val="en"/>
         </w:rPr>
-        <w:t>according to their influence over signal flow</w:t>
-      </w:r>
-    </w:p>
-    <w:p>
-      <w:pPr>
-        <w:spacing w:after="0"/>
+      </w:pPr>
+      <w:r>
         <w:rPr>
           <w:rFonts w:eastAsia="Arial"/>
           <w:lang w:val="en"/>
         </w:rPr>
-      </w:pPr>
+        <w:tab/>
+        <w:t xml:space="preserve">Node importance scores – </w:t>
+      </w:r>
+      <w:proofErr w:type="spellStart"/>
       <w:r>
         <w:rPr>
           <w:rFonts w:eastAsia="Arial"/>
           <w:lang w:val="en"/>
         </w:rPr>
+        <w:t>mBONITA</w:t>
+      </w:r>
+      <w:proofErr w:type="spellEnd"/>
+      <w:r>
+        <w:rPr>
+          <w:rFonts w:eastAsia="Arial"/>
+          <w:lang w:val="en"/>
+        </w:rPr>
+        <w:t xml:space="preserve"> prioritizes genes </w:t>
+      </w:r>
+      <w:r>
+        <w:rPr>
+          <w:rFonts w:eastAsia="Arial"/>
+          <w:lang w:val="en"/>
+        </w:rPr>
+        <w:t>according to their influence over signal flow</w:t>
+      </w:r>
+    </w:p>
+    <w:p>
+      <w:pPr>
+        <w:spacing w:after="0"/>
+        <w:rPr>
+          <w:rFonts w:eastAsia="Arial"/>
+          <w:lang w:val="en"/>
+        </w:rPr>
+      </w:pPr>
+      <w:r>
+        <w:rPr>
+          <w:rFonts w:eastAsia="Arial"/>
+          <w:lang w:val="en"/>
+        </w:rPr>
         <w:tab/>
         <w:t>Case study – LSP1/HIF1A centric network</w:t>
       </w:r>
@@ -4325,12 +4732,25 @@
         <w:spacing w:after="0"/>
       </w:pPr>
       <w:r>
-        <w:t>Benchmarking of pathway analysis with mBONITA</w:t>
-      </w:r>
-    </w:p>
-    <w:p>
-      <w:r>
-        <w:t xml:space="preserve">We compared mBONITA to </w:t>
+        <w:t xml:space="preserve">Benchmarking of pathway analysis with </w:t>
+      </w:r>
+      <w:proofErr w:type="spellStart"/>
+      <w:r>
+        <w:t>mBONITA</w:t>
+      </w:r>
+      <w:proofErr w:type="spellEnd"/>
+    </w:p>
+    <w:p>
+      <w:r>
+        <w:t xml:space="preserve">We compared </w:t>
+      </w:r>
+      <w:proofErr w:type="spellStart"/>
+      <w:r>
+        <w:t>mBONITA</w:t>
+      </w:r>
+      <w:proofErr w:type="spellEnd"/>
+      <w:r>
+        <w:t xml:space="preserve"> to </w:t>
       </w:r>
       <w:r>
         <w:t>six</w:t>
@@ -4342,8 +4762,13 @@
         <w:t xml:space="preserve"> as described in the Methods</w:t>
       </w:r>
       <w:r>
-        <w:t xml:space="preserve"> – ActivePathways</w:t>
-      </w:r>
+        <w:t xml:space="preserve"> – </w:t>
+      </w:r>
+      <w:proofErr w:type="spellStart"/>
+      <w:r>
+        <w:t>ActivePathways</w:t>
+      </w:r>
+      <w:proofErr w:type="spellEnd"/>
       <w:r>
         <w:t xml:space="preserve"> </w:t>
       </w:r>
@@ -4576,8 +5001,13 @@
         <w:fldChar w:fldCharType="end"/>
       </w:r>
       <w:r>
-        <w:t>, CAMERA in combination with Fisher’s method of p-value combination as suggested by the authors of ReactomeGSA</w:t>
-      </w:r>
+        <w:t xml:space="preserve">, CAMERA in combination with Fisher’s method of p-value combination as suggested by the authors of </w:t>
+      </w:r>
+      <w:proofErr w:type="spellStart"/>
+      <w:r>
+        <w:t>ReactomeGSA</w:t>
+      </w:r>
+      <w:proofErr w:type="spellEnd"/>
       <w:r>
         <w:t xml:space="preserve"> </w:t>
       </w:r>
@@ -4900,8 +5330,13 @@
         <w:fldChar w:fldCharType="end"/>
       </w:r>
       <w:r>
-        <w:t>, leapR</w:t>
-      </w:r>
+        <w:t xml:space="preserve">, </w:t>
+      </w:r>
+      <w:proofErr w:type="spellStart"/>
+      <w:r>
+        <w:t>leapR</w:t>
+      </w:r>
+      <w:proofErr w:type="spellEnd"/>
       <w:r>
         <w:t xml:space="preserve"> </w:t>
       </w:r>
@@ -4927,8 +5362,13 @@
       <w:r>
         <w:t xml:space="preserve">, </w:t>
       </w:r>
-      <w:r>
-        <w:t xml:space="preserve">multiGSEA </w:t>
+      <w:proofErr w:type="spellStart"/>
+      <w:r>
+        <w:t>multiGSEA</w:t>
+      </w:r>
+      <w:proofErr w:type="spellEnd"/>
+      <w:r>
+        <w:t xml:space="preserve"> </w:t>
       </w:r>
       <w:r>
         <w:fldChar w:fldCharType="begin"/>
@@ -4956,7 +5396,11 @@
         <w:t>and</w:t>
       </w:r>
       <w:r>
-        <w:t xml:space="preserve"> the original</w:t>
+        <w:t xml:space="preserve"> </w:t>
+      </w:r>
+      <w:r>
+        <w:lastRenderedPageBreak/>
+        <w:t>the original</w:t>
       </w:r>
       <w:r>
         <w:t xml:space="preserve"> BONITA </w:t>
@@ -5044,7 +5488,15 @@
         <w:t xml:space="preserve"> large fraction of the total number of KEGG pathways, suggesting that these results are non-specific.</w:t>
       </w:r>
       <w:r>
-        <w:t xml:space="preserve"> LeapR did not identify any </w:t>
+        <w:t xml:space="preserve"> </w:t>
+      </w:r>
+      <w:proofErr w:type="spellStart"/>
+      <w:r>
+        <w:t>LeapR</w:t>
+      </w:r>
+      <w:proofErr w:type="spellEnd"/>
+      <w:r>
+        <w:t xml:space="preserve"> did not identify any </w:t>
       </w:r>
       <w:r>
         <w:t>modulated</w:t>
@@ -5053,7 +5505,31 @@
         <w:t xml:space="preserve"> pathways.</w:t>
       </w:r>
       <w:r>
-        <w:t xml:space="preserve"> ActivePathways, PaintOmics, CAMERA, and mBONITA all identified a </w:t>
+        <w:t xml:space="preserve"> </w:t>
+      </w:r>
+      <w:proofErr w:type="spellStart"/>
+      <w:r>
+        <w:t>ActivePathways</w:t>
+      </w:r>
+      <w:proofErr w:type="spellEnd"/>
+      <w:r>
+        <w:t xml:space="preserve">, </w:t>
+      </w:r>
+      <w:proofErr w:type="spellStart"/>
+      <w:r>
+        <w:t>PaintOmics</w:t>
+      </w:r>
+      <w:proofErr w:type="spellEnd"/>
+      <w:r>
+        <w:t xml:space="preserve">, CAMERA, and </w:t>
+      </w:r>
+      <w:proofErr w:type="spellStart"/>
+      <w:r>
+        <w:t>mBONITA</w:t>
+      </w:r>
+      <w:proofErr w:type="spellEnd"/>
+      <w:r>
+        <w:t xml:space="preserve"> all identified a </w:t>
       </w:r>
       <w:r>
         <w:t xml:space="preserve">moderate number of significantly </w:t>
@@ -5095,7 +5571,15 @@
         <w:t xml:space="preserve"> </w:t>
       </w:r>
       <w:r>
-        <w:t>Across all contrasts, mBONITA identi</w:t>
+        <w:t xml:space="preserve">Across all contrasts, </w:t>
+      </w:r>
+      <w:proofErr w:type="spellStart"/>
+      <w:r>
+        <w:t>mBONITA</w:t>
+      </w:r>
+      <w:proofErr w:type="spellEnd"/>
+      <w:r>
+        <w:t xml:space="preserve"> identi</w:t>
       </w:r>
       <w:r>
         <w:t xml:space="preserve">fies nine significantly </w:t>
@@ -5155,7 +5639,15 @@
         <w:t>,</w:t>
       </w:r>
       <w:r>
-        <w:t xml:space="preserve"> mBONITA correctly identif</w:t>
+        <w:t xml:space="preserve"> </w:t>
+      </w:r>
+      <w:proofErr w:type="spellStart"/>
+      <w:r>
+        <w:t>mBONITA</w:t>
+      </w:r>
+      <w:proofErr w:type="spellEnd"/>
+      <w:r>
+        <w:t xml:space="preserve"> correctly identif</w:t>
       </w:r>
       <w:r>
         <w:t>ies</w:t>
@@ -5212,6 +5704,7 @@
         <w:spacing w:after="0"/>
       </w:pPr>
       <w:r>
+        <w:lastRenderedPageBreak/>
         <w:t>Materials and Method</w:t>
       </w:r>
       <w:r>
@@ -5238,19 +5731,43 @@
         <w:t>Celsius</w:t>
       </w:r>
       <w:r>
-        <w:t>, 5%CO2, humidified incubator in cR10 media (RPMI 1640 media supplemented with 10% heat inactivated fetal bovine serum (FBS), 50 U/mL Penicillin, 50 ug/mL Streptomycin and 50 uM 2-Mercaptoethanol). RAMOS cells, in triplicate, were treated with either 0 or 1 ug/mL cyclosporine A (CyA) and incubated at either 19% oxygen (traditional tissue culture) or 1% oxygen for 24 hours.</w:t>
+        <w:t xml:space="preserve">, 5%CO2, humidified incubator in cR10 media (RPMI 1640 media supplemented with 10% heat inactivated fetal bovine serum (FBS), 50 U/mL Penicillin, 50 ug/mL Streptomycin and 50 </w:t>
+      </w:r>
+      <w:proofErr w:type="spellStart"/>
+      <w:r>
+        <w:t>uM</w:t>
+      </w:r>
+      <w:proofErr w:type="spellEnd"/>
+      <w:r>
+        <w:t xml:space="preserve"> 2-Mercaptoethanol). RAMOS cells, in triplicate, were treated with either 0 or 1 ug/mL cyclosporine A (CyA) and incubated at either 19% oxygen (traditional tissue culture) or 1% oxygen for 24 hours.</w:t>
       </w:r>
       <w:r>
         <w:t xml:space="preserve"> </w:t>
       </w:r>
       <w:r>
-        <w:t>After incubation with CyA at the indicated oxygen conditions, cells were harvested by centrifugation and washed 3X with phosphate buffered saline (PBS). RNA was extracted from the resultant cell pellets using TRIzol™ Plus RNA Purification Kits according to the manufacturer's recommendations (Invitrogen).</w:t>
+        <w:t xml:space="preserve">After incubation with CyA at the indicated oxygen conditions, cells were harvested by centrifugation and washed 3X with phosphate buffered saline (PBS). RNA was extracted from the resultant cell pellets using </w:t>
+      </w:r>
+      <w:proofErr w:type="spellStart"/>
+      <w:r>
+        <w:t>TRIzol</w:t>
+      </w:r>
+      <w:proofErr w:type="spellEnd"/>
+      <w:r>
+        <w:t>™ Plus RNA Purification Kits according to the manufacturer's recommendations (Invitrogen).</w:t>
       </w:r>
       <w:r>
         <w:t xml:space="preserve"> Single-end RNA-sequencing was performed on the </w:t>
       </w:r>
       <w:r>
-        <w:t>Illumina NextSeq 550</w:t>
+        <w:t xml:space="preserve">Illumina </w:t>
+      </w:r>
+      <w:proofErr w:type="spellStart"/>
+      <w:r>
+        <w:t>NextSeq</w:t>
+      </w:r>
+      <w:proofErr w:type="spellEnd"/>
+      <w:r>
+        <w:t xml:space="preserve"> 550</w:t>
       </w:r>
       <w:r>
         <w:t>. Raw d</w:t>
@@ -5280,7 +5797,15 @@
         <w:t xml:space="preserve">. </w:t>
       </w:r>
       <w:r>
-        <w:t>Read quantification was performed using featureCounts from the R package subread version 1.34.7 using genome assembly GRCh38.p12</w:t>
+        <w:t xml:space="preserve">Read quantification was performed using </w:t>
+      </w:r>
+      <w:proofErr w:type="spellStart"/>
+      <w:r>
+        <w:t>featureCounts</w:t>
+      </w:r>
+      <w:proofErr w:type="spellEnd"/>
+      <w:r>
+        <w:t xml:space="preserve"> from the R package subread version 1.34.7 using genome assembly GRCh38.p12</w:t>
       </w:r>
       <w:r>
         <w:t>.</w:t>
@@ -5316,7 +5841,15 @@
         <w:fldChar w:fldCharType="end"/>
       </w:r>
       <w:r>
-        <w:t xml:space="preserve">. The R package ‘ashr’ was used for log fold change shrinkage </w:t>
+        <w:t>. The R package ‘</w:t>
+      </w:r>
+      <w:proofErr w:type="spellStart"/>
+      <w:r>
+        <w:t>ashr</w:t>
+      </w:r>
+      <w:proofErr w:type="spellEnd"/>
+      <w:r>
+        <w:t xml:space="preserve">’ was used for log fold change shrinkage </w:t>
       </w:r>
       <w:r>
         <w:fldChar w:fldCharType="begin"/>
@@ -5356,8 +5889,13 @@
         <w:t xml:space="preserve"> </w:t>
       </w:r>
       <w:r>
-        <w:t>Heatmaps were prepared using ComplexHeatmap</w:t>
-      </w:r>
+        <w:t xml:space="preserve">Heatmaps were prepared using </w:t>
+      </w:r>
+      <w:proofErr w:type="spellStart"/>
+      <w:r>
+        <w:t>ComplexHeatmap</w:t>
+      </w:r>
+      <w:proofErr w:type="spellEnd"/>
       <w:r>
         <w:t xml:space="preserve"> </w:t>
       </w:r>
@@ -5384,7 +5922,11 @@
         <w:t>.</w:t>
       </w:r>
       <w:r>
-        <w:t xml:space="preserve"> Over-representation analysis of DE genes was performed with the R package clusterprofiler, using gene sets of canonical KEGG pathways from the MSigDB database</w:t>
+        <w:t xml:space="preserve"> Over-representation analysis of DE genes was performed with the R package clusterprofiler, using gene sets of canonical KEGG pathways from the MSigDB </w:t>
+      </w:r>
+      <w:r>
+        <w:lastRenderedPageBreak/>
+        <w:t>database</w:t>
       </w:r>
       <w:r>
         <w:t xml:space="preserve"> </w:t>
@@ -5757,8 +6299,13 @@
         <w:spacing w:after="0"/>
       </w:pPr>
       <w:r>
-        <w:t>Pathway analysis with mBONITA</w:t>
-      </w:r>
+        <w:t xml:space="preserve">Pathway analysis with </w:t>
+      </w:r>
+      <w:proofErr w:type="spellStart"/>
+      <w:r>
+        <w:t>mBONITA</w:t>
+      </w:r>
+      <w:proofErr w:type="spellEnd"/>
     </w:p>
     <w:p>
       <w:pPr>
@@ -5949,6 +6496,7 @@
       <w:r>
         <w:t xml:space="preserve"> (</w:t>
       </w:r>
+      <w:proofErr w:type="spellStart"/>
       <w:r>
         <w:rPr>
           <w:i/>
@@ -5964,6 +6512,7 @@
         </w:rPr>
         <w:t>gd</w:t>
       </w:r>
+      <w:proofErr w:type="spellEnd"/>
       <w:r>
         <w:t>)</w:t>
       </w:r>
@@ -5985,7 +6534,15 @@
           <w:i/>
           <w:iCs/>
         </w:rPr>
-        <w:t>(V</w:t>
+        <w:t>(</w:t>
+      </w:r>
+      <w:proofErr w:type="spellStart"/>
+      <w:r>
+        <w:rPr>
+          <w:i/>
+          <w:iCs/>
+        </w:rPr>
+        <w:t>V</w:t>
       </w:r>
       <w:r>
         <w:rPr>
@@ -5995,6 +6552,7 @@
         </w:rPr>
         <w:t>gd</w:t>
       </w:r>
+      <w:proofErr w:type="spellEnd"/>
       <w:r>
         <w:t>)</w:t>
       </w:r>
@@ -6038,6 +6596,7 @@
       <w:r>
         <w:t>(</w:t>
       </w:r>
+      <w:proofErr w:type="spellStart"/>
       <w:r>
         <w:rPr>
           <w:i/>
@@ -6053,6 +6612,7 @@
         </w:rPr>
         <w:t>g</w:t>
       </w:r>
+      <w:proofErr w:type="spellEnd"/>
       <w:r>
         <w:t xml:space="preserve">, </w:t>
       </w:r>
@@ -6186,6 +6746,7 @@
         </w:rPr>
         <w:t xml:space="preserve"> (</w:t>
       </w:r>
+      <w:proofErr w:type="spellStart"/>
       <w:r>
         <w:rPr>
           <w:i/>
@@ -6201,6 +6762,7 @@
         </w:rPr>
         <w:t>p</w:t>
       </w:r>
+      <w:proofErr w:type="spellEnd"/>
       <w:r>
         <w:rPr>
           <w:i/>
@@ -6446,29 +7008,16 @@
             <w:r>
               <w:t>(</w:t>
             </w:r>
-            <w:r>
-              <w:fldChar w:fldCharType="begin"/>
-            </w:r>
-            <w:r>
-              <w:instrText xml:space="preserve"> SEQ Equation \* ARABIC </w:instrText>
-            </w:r>
-            <w:r>
-              <w:fldChar w:fldCharType="separate"/>
-            </w:r>
-            <w:bookmarkStart w:id="56" w:name="_Ref113330530"/>
-            <w:r>
-              <w:rPr>
-                <w:noProof/>
-              </w:rPr>
-              <w:t>1</w:t>
-            </w:r>
-            <w:bookmarkEnd w:id="56"/>
-            <w:r>
-              <w:rPr>
-                <w:noProof/>
-              </w:rPr>
-              <w:fldChar w:fldCharType="end"/>
-            </w:r>
+            <w:fldSimple w:instr=" SEQ Equation \* ARABIC ">
+              <w:bookmarkStart w:id="56" w:name="_Ref113330530"/>
+              <w:r>
+                <w:rPr>
+                  <w:noProof/>
+                </w:rPr>
+                <w:t>1</w:t>
+              </w:r>
+              <w:bookmarkEnd w:id="56"/>
+            </w:fldSimple>
             <w:r>
               <w:t>)</w:t>
             </w:r>
@@ -6812,29 +7361,16 @@
             <w:r>
               <w:t>(</w:t>
             </w:r>
-            <w:r>
-              <w:fldChar w:fldCharType="begin"/>
-            </w:r>
-            <w:r>
-              <w:instrText xml:space="preserve"> SEQ Equation \* ARABIC </w:instrText>
-            </w:r>
-            <w:r>
-              <w:fldChar w:fldCharType="separate"/>
-            </w:r>
-            <w:bookmarkStart w:id="57" w:name="_Ref113330618"/>
-            <w:r>
-              <w:rPr>
-                <w:noProof/>
-              </w:rPr>
-              <w:t>2</w:t>
-            </w:r>
-            <w:bookmarkEnd w:id="57"/>
-            <w:r>
-              <w:rPr>
-                <w:noProof/>
-              </w:rPr>
-              <w:fldChar w:fldCharType="end"/>
-            </w:r>
+            <w:fldSimple w:instr=" SEQ Equation \* ARABIC ">
+              <w:bookmarkStart w:id="57" w:name="_Ref113330618"/>
+              <w:r>
+                <w:rPr>
+                  <w:noProof/>
+                </w:rPr>
+                <w:t>2</w:t>
+              </w:r>
+              <w:bookmarkEnd w:id="57"/>
+            </w:fldSimple>
             <w:r>
               <w:t>)</w:t>
             </w:r>
@@ -7106,29 +7642,16 @@
             <w:r>
               <w:t>(</w:t>
             </w:r>
-            <w:r>
-              <w:fldChar w:fldCharType="begin"/>
-            </w:r>
-            <w:r>
-              <w:instrText xml:space="preserve"> SEQ Equation \* ARABIC </w:instrText>
-            </w:r>
-            <w:r>
-              <w:fldChar w:fldCharType="separate"/>
-            </w:r>
-            <w:bookmarkStart w:id="58" w:name="_Ref113330649"/>
-            <w:r>
-              <w:rPr>
-                <w:noProof/>
-              </w:rPr>
-              <w:t>3</w:t>
-            </w:r>
-            <w:bookmarkEnd w:id="58"/>
-            <w:r>
-              <w:rPr>
-                <w:noProof/>
-              </w:rPr>
-              <w:fldChar w:fldCharType="end"/>
-            </w:r>
+            <w:fldSimple w:instr=" SEQ Equation \* ARABIC ">
+              <w:bookmarkStart w:id="58" w:name="_Ref113330649"/>
+              <w:r>
+                <w:rPr>
+                  <w:noProof/>
+                </w:rPr>
+                <w:t>3</w:t>
+              </w:r>
+              <w:bookmarkEnd w:id="58"/>
+            </w:fldSimple>
             <w:r>
               <w:t>)</w:t>
             </w:r>
@@ -7236,20 +7759,35 @@
         <w:spacing w:after="0"/>
         <w:ind w:left="720"/>
       </w:pPr>
-      <w:r>
-        <w:t>multiGSEA:</w:t>
-      </w:r>
-      <w:r>
-        <w:t xml:space="preserve"> used DE genes from limma</w:t>
-      </w:r>
+      <w:proofErr w:type="spellStart"/>
+      <w:r>
+        <w:t>multiGSEA</w:t>
+      </w:r>
+      <w:proofErr w:type="spellEnd"/>
+      <w:r>
+        <w:t>:</w:t>
+      </w:r>
+      <w:r>
+        <w:t xml:space="preserve"> used DE genes from </w:t>
+      </w:r>
+      <w:proofErr w:type="spellStart"/>
+      <w:r>
+        <w:t>limma</w:t>
+      </w:r>
+      <w:proofErr w:type="spellEnd"/>
     </w:p>
     <w:p>
       <w:pPr>
         <w:spacing w:after="0"/>
         <w:ind w:left="720"/>
       </w:pPr>
-      <w:r>
-        <w:t>PaintOmics:</w:t>
+      <w:proofErr w:type="spellStart"/>
+      <w:r>
+        <w:t>PaintOmics</w:t>
+      </w:r>
+      <w:proofErr w:type="spellEnd"/>
+      <w:r>
+        <w:t>:</w:t>
       </w:r>
       <w:r>
         <w:t xml:space="preserve"> </w:t>
@@ -7275,22 +7813,30 @@
         <w:spacing w:after="0"/>
         <w:ind w:left="720"/>
       </w:pPr>
-      <w:r>
-        <w:t>LeapR:</w:t>
+      <w:proofErr w:type="spellStart"/>
+      <w:r>
+        <w:t>LeapR</w:t>
+      </w:r>
+      <w:proofErr w:type="spellEnd"/>
+      <w:r>
+        <w:t>:</w:t>
       </w:r>
       <w:r>
         <w:t xml:space="preserve"> </w:t>
       </w:r>
-      <w:bookmarkStart w:id="59" w:name="_GoBack"/>
-      <w:bookmarkEnd w:id="59"/>
     </w:p>
     <w:p>
       <w:pPr>
         <w:spacing w:after="0"/>
         <w:ind w:left="720"/>
       </w:pPr>
-      <w:r>
-        <w:t>ActivePathways:</w:t>
+      <w:proofErr w:type="spellStart"/>
+      <w:r>
+        <w:t>ActivePathways</w:t>
+      </w:r>
+      <w:proofErr w:type="spellEnd"/>
+      <w:r>
+        <w:t>:</w:t>
       </w:r>
     </w:p>
     <w:p>
@@ -7342,8 +7888,18 @@
           <w:b/>
           <w:bCs/>
         </w:rPr>
-        <w:t>DONE - reactomeGSA</w:t>
-      </w:r>
+        <w:lastRenderedPageBreak/>
+        <w:t xml:space="preserve">DONE - </w:t>
+      </w:r>
+      <w:proofErr w:type="spellStart"/>
+      <w:r>
+        <w:rPr>
+          <w:b/>
+          <w:bCs/>
+        </w:rPr>
+        <w:t>reactomeGSA</w:t>
+      </w:r>
+      <w:proofErr w:type="spellEnd"/>
       <w:r>
         <w:t xml:space="preserve"> – applies CAMERA + Reactome to each dataset separately, returns individual p-values, correlations between datatypes. Adapted this method – used CAMERA + KEGG on each dataset separately, used a p-value combination method (Stouffer’s) to get an overall p-value per pathway.</w:t>
       </w:r>
@@ -7364,12 +7920,21 @@
           <w:b/>
           <w:bCs/>
         </w:rPr>
-        <w:t>DONE - paintOmics</w:t>
-      </w:r>
+        <w:t xml:space="preserve">DONE - </w:t>
+      </w:r>
+      <w:proofErr w:type="spellStart"/>
+      <w:r>
+        <w:rPr>
+          <w:b/>
+          <w:bCs/>
+        </w:rPr>
+        <w:t>paintOmics</w:t>
+      </w:r>
+      <w:proofErr w:type="spellEnd"/>
       <w:r>
         <w:t xml:space="preserve"> (</w:t>
       </w:r>
-      <w:hyperlink r:id="rId10" w:history="1">
+      <w:hyperlink r:id="rId11" w:history="1">
         <w:r>
           <w:rPr>
             <w:rStyle w:val="Hyperlink"/>
@@ -7381,7 +7946,7 @@
       <w:r>
         <w:t xml:space="preserve">, </w:t>
       </w:r>
-      <w:hyperlink r:id="rId11" w:history="1">
+      <w:hyperlink r:id="rId12" w:history="1">
         <w:r>
           <w:rPr>
             <w:rStyle w:val="Hyperlink"/>
@@ -7410,12 +7975,21 @@
           <w:b/>
           <w:bCs/>
         </w:rPr>
-        <w:t>DONE - ActivePathways</w:t>
-      </w:r>
+        <w:t xml:space="preserve">DONE - </w:t>
+      </w:r>
+      <w:proofErr w:type="spellStart"/>
+      <w:r>
+        <w:rPr>
+          <w:b/>
+          <w:bCs/>
+        </w:rPr>
+        <w:t>ActivePathways</w:t>
+      </w:r>
+      <w:proofErr w:type="spellEnd"/>
       <w:r>
         <w:t xml:space="preserve"> (</w:t>
       </w:r>
-      <w:hyperlink r:id="rId12" w:history="1">
+      <w:hyperlink r:id="rId13" w:history="1">
         <w:r>
           <w:rPr>
             <w:rStyle w:val="Hyperlink"/>
@@ -7425,13 +7999,37 @@
         </w:r>
       </w:hyperlink>
       <w:r>
-        <w:t xml:space="preserve">): “From a matrix of p-values, ActivePathways creates a ranked gene list where genes are </w:t>
+        <w:t xml:space="preserve">): “From a matrix of p-values, </w:t>
+      </w:r>
+      <w:proofErr w:type="spellStart"/>
+      <w:r>
+        <w:t>ActivePathways</w:t>
+      </w:r>
+      <w:proofErr w:type="spellEnd"/>
+      <w:r>
+        <w:t xml:space="preserve"> creates a ranked gene list where genes are </w:t>
       </w:r>
       <w:r>
         <w:t>prioritized</w:t>
       </w:r>
       <w:r>
-        <w:t xml:space="preserve"> based on their combined significance of in the series of omics datasets provided in the input matrix. The ranked gene list includes the most significant genes first. ActivePathways then performs a ranked hypergeometric test to determine if a pathway (i.e., a gene set with a common functional annotation) is enriched in the ranked gene list, by performing a series of hypergeometric tests (also known as Fisher’s exact tests). In each such test, a larger set of genes from the top of the ranked gene list is considered. At the end of the series, the ranked hypergeometric test returns the top most significant p-value from the series, corresponding to the point in the ranked gene list where the pathway enrichment reached the greatest significance of enrichment. This approach is useful when the genes in our ranked gene list have varying signals of biological importance in the input omics datasets, as the test identifies the top subset of genes that are the most relevant to the enrichment of the pathway.” </w:t>
+        <w:t xml:space="preserve"> based on their combined significance of in the series of omics datasets provided in the input matrix. The ranked gene list includes the most significant genes first. </w:t>
+      </w:r>
+      <w:proofErr w:type="spellStart"/>
+      <w:r>
+        <w:t>ActivePathways</w:t>
+      </w:r>
+      <w:proofErr w:type="spellEnd"/>
+      <w:r>
+        <w:t xml:space="preserve"> then performs a ranked hypergeometric test to determine if a pathway (i.e., a gene set with a common functional annotation) is enriched in the ranked gene list, by performing a series of hypergeometric tests (also known as Fisher’s exact tests). In each such test, a larger set of genes from the top of the ranked gene list is considered. At the end of the series, the ranked hypergeometric test returns the </w:t>
+      </w:r>
+      <w:proofErr w:type="gramStart"/>
+      <w:r>
+        <w:t>top most</w:t>
+      </w:r>
+      <w:proofErr w:type="gramEnd"/>
+      <w:r>
+        <w:t xml:space="preserve"> significant p-value from the series, corresponding to the point in the ranked gene list where the pathway enrichment reached the greatest significance of enrichment. This approach is useful when the genes in our ranked gene list have varying signals of biological importance in the input omics datasets, as the test identifies the top subset of genes that are the most relevant to the enrichment of the pathway.” </w:t>
       </w:r>
     </w:p>
     <w:p>
@@ -7446,15 +8044,32 @@
         <w:spacing w:after="0"/>
       </w:pPr>
       <w:r>
+        <w:lastRenderedPageBreak/>
         <w:t xml:space="preserve">Tried </w:t>
       </w:r>
       <w:r>
         <w:t>a</w:t>
       </w:r>
       <w:r>
-        <w:t xml:space="preserve"> pca-based method PathwayPCA (</w:t>
-      </w:r>
-      <w:hyperlink r:id="rId13" w:history="1">
+        <w:t xml:space="preserve"> </w:t>
+      </w:r>
+      <w:proofErr w:type="spellStart"/>
+      <w:r>
+        <w:t>pca</w:t>
+      </w:r>
+      <w:proofErr w:type="spellEnd"/>
+      <w:r>
+        <w:t xml:space="preserve">-based method </w:t>
+      </w:r>
+      <w:proofErr w:type="spellStart"/>
+      <w:r>
+        <w:t>PathwayPCA</w:t>
+      </w:r>
+      <w:proofErr w:type="spellEnd"/>
+      <w:r>
+        <w:t xml:space="preserve"> (</w:t>
+      </w:r>
+      <w:hyperlink r:id="rId14" w:history="1">
         <w:r>
           <w:rPr>
             <w:rStyle w:val="Hyperlink"/>
@@ -7489,12 +8104,21 @@
           <w:b/>
           <w:bCs/>
         </w:rPr>
-        <w:t>DONE - leapR</w:t>
-      </w:r>
+        <w:t xml:space="preserve">DONE - </w:t>
+      </w:r>
+      <w:proofErr w:type="spellStart"/>
+      <w:r>
+        <w:rPr>
+          <w:b/>
+          <w:bCs/>
+        </w:rPr>
+        <w:t>leapR</w:t>
+      </w:r>
+      <w:proofErr w:type="spellEnd"/>
       <w:r>
         <w:t xml:space="preserve"> (</w:t>
       </w:r>
-      <w:hyperlink r:id="rId14" w:history="1">
+      <w:hyperlink r:id="rId15" w:history="1">
         <w:r>
           <w:rPr>
             <w:rStyle w:val="Hyperlink"/>
@@ -7504,9 +8128,25 @@
         </w:r>
       </w:hyperlink>
       <w:r>
-        <w:t>): “Many applications of enrichment compare one group of samples (case) against another group (control) with the goal of identifying pathways that have significantly different abundance in this comparison. The leapR package accomplishes this in the enrichment_comparison (see </w:t>
-      </w:r>
-      <w:hyperlink r:id="rId15" w:history="1">
+        <w:t xml:space="preserve">): “Many applications of enrichment compare one group of samples (case) against another group (control) with the goal of identifying pathways that have significantly different abundance in this comparison. The </w:t>
+      </w:r>
+      <w:proofErr w:type="spellStart"/>
+      <w:r>
+        <w:t>leapR</w:t>
+      </w:r>
+      <w:proofErr w:type="spellEnd"/>
+      <w:r>
+        <w:t xml:space="preserve"> package accomplishes this in the </w:t>
+      </w:r>
+      <w:proofErr w:type="spellStart"/>
+      <w:r>
+        <w:t>enrichment_comparison</w:t>
+      </w:r>
+      <w:proofErr w:type="spellEnd"/>
+      <w:r>
+        <w:t xml:space="preserve"> (see </w:t>
+      </w:r>
+      <w:hyperlink r:id="rId16" w:history="1">
         <w:r>
           <w:rPr>
             <w:rStyle w:val="Hyperlink"/>
@@ -7518,7 +8158,7 @@
       <w:r>
         <w:t> and </w:t>
       </w:r>
-      <w:hyperlink r:id="rId16" w:history="1">
+      <w:hyperlink r:id="rId17" w:history="1">
         <w:r>
           <w:rPr>
             <w:rStyle w:val="Hyperlink"/>
@@ -7582,7 +8222,7 @@
       <w:r>
         <w:t xml:space="preserve"> (</w:t>
       </w:r>
-      <w:hyperlink r:id="rId17" w:history="1">
+      <w:hyperlink r:id="rId18" w:history="1">
         <w:r>
           <w:rPr>
             <w:rStyle w:val="Hyperlink"/>
@@ -7592,7 +8232,15 @@
         </w:r>
       </w:hyperlink>
       <w:r>
-        <w:t>): adaptation of GSEA to multiomics data. Haven’t looked at this code yet, it is just a supplementary R file.</w:t>
+        <w:t xml:space="preserve">): adaptation of GSEA to </w:t>
+      </w:r>
+      <w:proofErr w:type="spellStart"/>
+      <w:r>
+        <w:t>multiomics</w:t>
+      </w:r>
+      <w:proofErr w:type="spellEnd"/>
+      <w:r>
+        <w:t xml:space="preserve"> data. Haven’t looked at this code yet, it is just a supplementary R file.</w:t>
       </w:r>
     </w:p>
     <w:p>
@@ -7607,9 +8255,17 @@
         <w:spacing w:after="0"/>
       </w:pPr>
       <w:r>
-        <w:t>Not to be confused with multiGSEA (</w:t>
-      </w:r>
-      <w:hyperlink r:id="rId18" w:history="1">
+        <w:t xml:space="preserve">Not to be confused with </w:t>
+      </w:r>
+      <w:proofErr w:type="spellStart"/>
+      <w:r>
+        <w:t>multiGSEA</w:t>
+      </w:r>
+      <w:proofErr w:type="spellEnd"/>
+      <w:r>
+        <w:t xml:space="preserve"> (</w:t>
+      </w:r>
+      <w:hyperlink r:id="rId19" w:history="1">
         <w:r>
           <w:rPr>
             <w:rStyle w:val="Hyperlink"/>
@@ -7619,9 +8275,17 @@
         </w:r>
       </w:hyperlink>
       <w:r>
-        <w:t>) which just applies GSEA to each sample individually and uses a pvalue combination method or with MOGSA (</w:t>
-      </w:r>
-      <w:hyperlink r:id="rId19" w:history="1">
+        <w:t xml:space="preserve">) which just applies GSEA to each sample individually and uses a </w:t>
+      </w:r>
+      <w:proofErr w:type="spellStart"/>
+      <w:r>
+        <w:t>pvalue</w:t>
+      </w:r>
+      <w:proofErr w:type="spellEnd"/>
+      <w:r>
+        <w:t xml:space="preserve"> combination method or with MOGSA (</w:t>
+      </w:r>
+      <w:hyperlink r:id="rId20" w:history="1">
         <w:r>
           <w:rPr>
             <w:rStyle w:val="Hyperlink"/>
@@ -7639,6 +8303,7 @@
         <w:pStyle w:val="Heading2"/>
       </w:pPr>
       <w:r>
+        <w:lastRenderedPageBreak/>
         <w:t>Data and software availability statements</w:t>
       </w:r>
     </w:p>
@@ -7689,11 +8354,19 @@
         <w:t xml:space="preserve"> available at the</w:t>
       </w:r>
       <w:r>
-        <w:t xml:space="preserve"> ProteomeXchange Consortium</w:t>
-      </w:r>
-      <w:r>
         <w:t xml:space="preserve"> </w:t>
       </w:r>
+      <w:proofErr w:type="spellStart"/>
+      <w:r>
+        <w:t>ProteomeXchange</w:t>
+      </w:r>
+      <w:proofErr w:type="spellEnd"/>
+      <w:r>
+        <w:t xml:space="preserve"> Consortium</w:t>
+      </w:r>
+      <w:r>
+        <w:t xml:space="preserve"> </w:t>
+      </w:r>
       <w:r>
         <w:t xml:space="preserve">partner repository </w:t>
       </w:r>
@@ -7725,9 +8398,17 @@
         <w:t xml:space="preserve"> </w:t>
       </w:r>
       <w:r>
-        <w:t xml:space="preserve">The source code, documentation, and tutorials for the BONITA3 Python tool and the mBONITA pathway analysis module are freely available at </w:t>
-      </w:r>
-      <w:hyperlink r:id="rId20" w:history="1">
+        <w:t xml:space="preserve">The source code, documentation, and tutorials for the BONITA3 Python tool and the </w:t>
+      </w:r>
+      <w:proofErr w:type="spellStart"/>
+      <w:r>
+        <w:t>mBONITA</w:t>
+      </w:r>
+      <w:proofErr w:type="spellEnd"/>
+      <w:r>
+        <w:t xml:space="preserve"> pathway analysis module are freely available at </w:t>
+      </w:r>
+      <w:hyperlink r:id="rId21" w:history="1">
         <w:r>
           <w:rPr>
             <w:rStyle w:val="Hyperlink"/>
@@ -7801,7 +8482,15 @@
         <w:t>:</w:t>
       </w:r>
       <w:r>
-        <w:t xml:space="preserve"> moBONITA integrates information from multiple omics datasets to learn a consensus set of logic rules for simulation and perturbation of prior knowledge networks</w:t>
+        <w:t xml:space="preserve"> </w:t>
+      </w:r>
+      <w:proofErr w:type="spellStart"/>
+      <w:r>
+        <w:t>moBONITA</w:t>
+      </w:r>
+      <w:proofErr w:type="spellEnd"/>
+      <w:r>
+        <w:t xml:space="preserve"> integrates information from multiple omics datasets to learn a consensus set of logic rules for simulation and perturbation of prior knowledge networks</w:t>
       </w:r>
     </w:p>
     <w:p>
@@ -7814,7 +8503,51 @@
         <w:spacing w:after="0"/>
       </w:pPr>
       <w:r>
-        <w:t xml:space="preserve">Figure 2: mBONITA identifies mechanisms of hypoxia-mediated chemotaxis from a multi-omics datasets from RAMOS B cells grown under three conditions (pathway analysis with mBONITA) (A) 1505 genes were profiled in all three omics datasets (median log2-abundance &gt; 0) (B) The multi-omics datasets showed low inter-dataset correlations. Distinct experimental conditions are indicated by colors and shapes as shown in the legend. (C )Pathways known to be involved in the hypoxia-mediated response to CyA, Only pathways identified as significant from a combined dataset by mBONITA are shown. Pathways are defined as differentially regulated if the Benjamini-Hochberg corrected p-value &lt; 0.05. </w:t>
+        <w:t xml:space="preserve">Figure 2: </w:t>
+      </w:r>
+      <w:proofErr w:type="spellStart"/>
+      <w:r>
+        <w:t>mBONITA</w:t>
+      </w:r>
+      <w:proofErr w:type="spellEnd"/>
+      <w:r>
+        <w:t xml:space="preserve"> identifies mechanisms of hypoxia-mediated chemotaxis from a </w:t>
+      </w:r>
+      <w:proofErr w:type="gramStart"/>
+      <w:r>
+        <w:t>multi-omics datasets</w:t>
+      </w:r>
+      <w:proofErr w:type="gramEnd"/>
+      <w:r>
+        <w:t xml:space="preserve"> from RAMOS B cells grown under three conditions (pathway analysis with </w:t>
+      </w:r>
+      <w:proofErr w:type="spellStart"/>
+      <w:r>
+        <w:t>mBONITA</w:t>
+      </w:r>
+      <w:proofErr w:type="spellEnd"/>
+      <w:r>
+        <w:t xml:space="preserve">) (A) 1505 genes were profiled in all three omics datasets </w:t>
+      </w:r>
+      <w:r>
+        <w:lastRenderedPageBreak/>
+        <w:t xml:space="preserve">(median log2-abundance &gt; 0) (B) The multi-omics datasets showed low inter-dataset correlations. Distinct experimental conditions are indicated by colors and shapes as shown in the legend. (C )Pathways known to be involved in the hypoxia-mediated response to CyA, </w:t>
+      </w:r>
+      <w:proofErr w:type="gramStart"/>
+      <w:r>
+        <w:t>Only</w:t>
+      </w:r>
+      <w:proofErr w:type="gramEnd"/>
+      <w:r>
+        <w:t xml:space="preserve"> pathways identified as significant from a combined dataset by </w:t>
+      </w:r>
+      <w:proofErr w:type="spellStart"/>
+      <w:r>
+        <w:t>mBONITA</w:t>
+      </w:r>
+      <w:proofErr w:type="spellEnd"/>
+      <w:r>
+        <w:t xml:space="preserve"> are shown. Pathways are defined as differentially regulated if the Benjamini-Hochberg corrected p-value &lt; 0.05. </w:t>
       </w:r>
     </w:p>
     <w:p>
@@ -7827,7 +8560,23 @@
         <w:spacing w:after="0"/>
       </w:pPr>
       <w:r>
-        <w:t>Figure 3: Pathway-based prioritization of genes in a signaling network with mBONITA. Node importance score: show a case study of a LSP1/HIF1A-centric signaling network (TO BE DONE). (A) Network figure (B) Heatmap of node modulation scores. This is a placeholder/draft figure showing node modulation scores for each dataset/contrast combination for the B cell receptor signaling network. NB – this is just IS * RA, need to multiply by std.dev as well</w:t>
+        <w:t xml:space="preserve">Figure 3: Pathway-based prioritization of genes in a signaling network with </w:t>
+      </w:r>
+      <w:proofErr w:type="spellStart"/>
+      <w:r>
+        <w:t>mBONITA</w:t>
+      </w:r>
+      <w:proofErr w:type="spellEnd"/>
+      <w:r>
+        <w:t xml:space="preserve">. Node importance score: show a case study of a LSP1/HIF1A-centric signaling network (TO BE DONE). (A) Network figure (B) Heatmap of node modulation scores. This is a placeholder/draft figure showing node modulation scores for each dataset/contrast combination for the B cell receptor signaling network. NB – this is just IS * RA, need to multiply by </w:t>
+      </w:r>
+      <w:proofErr w:type="spellStart"/>
+      <w:r>
+        <w:t>std.dev</w:t>
+      </w:r>
+      <w:proofErr w:type="spellEnd"/>
+      <w:r>
+        <w:t xml:space="preserve"> as well</w:t>
       </w:r>
       <w:r>
         <w:t>.</w:t>
@@ -7843,7 +8592,23 @@
         <w:spacing w:after="0"/>
       </w:pPr>
       <w:r>
-        <w:t>Figure 4: Benchmarking of mBONITA. Numbers of differentially regulated KEGG pathways identified from combination multi-omics data by tested methods in three contrasts (A) 19%O2,CyA- vs 1%O2,CyA- (B) 1%O2,CyA+ vs 1%O2,CyA-  (C ) 19%O2,CyA- vs 1%O2,CyA+ (D). Pathways known to be involved in the hypoxia-mediated response to CyA, Only pathways identified as significant from a combined dataset by at least one method are shown.</w:t>
+        <w:t xml:space="preserve">Figure 4: Benchmarking of </w:t>
+      </w:r>
+      <w:proofErr w:type="spellStart"/>
+      <w:r>
+        <w:t>mBONITA</w:t>
+      </w:r>
+      <w:proofErr w:type="spellEnd"/>
+      <w:r>
+        <w:t xml:space="preserve">. Numbers of differentially regulated KEGG pathways identified from combination multi-omics data by tested methods in three contrasts (A) 19%O2,CyA- vs 1%O2,CyA- (B) 1%O2,CyA+ vs 1%O2,CyA-  (C ) 19%O2,CyA- vs 1%O2,CyA+ (D). Pathways known to be involved in the hypoxia-mediated response to CyA, </w:t>
+      </w:r>
+      <w:proofErr w:type="gramStart"/>
+      <w:r>
+        <w:t>Only</w:t>
+      </w:r>
+      <w:proofErr w:type="gramEnd"/>
+      <w:r>
+        <w:t xml:space="preserve"> pathways identified as significant from a combined dataset by at least one method are shown.</w:t>
       </w:r>
       <w:r>
         <w:t xml:space="preserve"> </w:t>
@@ -7890,6 +8655,7 @@
         <w:spacing w:after="0"/>
       </w:pPr>
       <w:r>
+        <w:lastRenderedPageBreak/>
         <w:t>Supplementary</w:t>
       </w:r>
       <w:r>
@@ -7945,7 +8711,23 @@
         <w:spacing w:after="0"/>
       </w:pPr>
       <w:r>
-        <w:t xml:space="preserve">Supplementary Figure 3: Comparison of mBONITA-PA to BONITA-PA Numbers of differentially regulated pathways identified from combination multi-omics data by mBONITA in three contrasts (A) 19%O2,CyA- vs 1%O2,CyA- (B) 1%O2,CyA+ vs 1%O2,CyA-  (C ) 19%O2,CyA- vs 1%O2,CyA+. Pathways are defined as differentially regulated if the Benjamini-Hochberg corrected p-value </w:t>
+        <w:t xml:space="preserve">Supplementary Figure 3: Comparison of </w:t>
+      </w:r>
+      <w:proofErr w:type="spellStart"/>
+      <w:r>
+        <w:t>mBONITA</w:t>
+      </w:r>
+      <w:proofErr w:type="spellEnd"/>
+      <w:r>
+        <w:t xml:space="preserve">-PA to BONITA-PA Numbers of differentially regulated pathways identified from combination multi-omics data by </w:t>
+      </w:r>
+      <w:proofErr w:type="spellStart"/>
+      <w:r>
+        <w:t>mBONITA</w:t>
+      </w:r>
+      <w:proofErr w:type="spellEnd"/>
+      <w:r>
+        <w:t xml:space="preserve"> in three contrasts (A) 19%O2,CyA- vs 1%O2,CyA- (B) 1%O2,CyA+ vs 1%O2,CyA-  (C ) 19%O2,CyA- vs 1%O2,CyA+. Pathways are defined as differentially regulated if the Benjamini-Hochberg corrected p-value </w:t>
       </w:r>
       <w:r>
         <w:t xml:space="preserve">is </w:t>
@@ -7973,7 +8755,19 @@
         <w:t>modulated</w:t>
       </w:r>
       <w:r>
-        <w:t xml:space="preserve"> pathways may be found in the Supplementary Data. (a) Proteomics (top 10 pathways with the lowest p-values are shown) (b) Phosphoproteomics (top 10 pathways with the lowest p-values are shown) (c) Transcriptomics (top 4 pathways with the lowest p-values are shown) (d) TO BE ADDED. Multiomics network. Contrasts are color-coded as shown in the legend.</w:t>
+        <w:t xml:space="preserve"> pathways may be found in the Supplementary Data. (a) Proteomics (top 10 pathways with the lowest p-values are </w:t>
+      </w:r>
+      <w:r>
+        <w:lastRenderedPageBreak/>
+        <w:t xml:space="preserve">shown) (b) Phosphoproteomics (top 10 pathways with the lowest p-values are shown) (c) Transcriptomics (top 4 pathways with the lowest p-values are shown) (d) TO BE ADDED. </w:t>
+      </w:r>
+      <w:proofErr w:type="spellStart"/>
+      <w:r>
+        <w:t>Multiomics</w:t>
+      </w:r>
+      <w:proofErr w:type="spellEnd"/>
+      <w:r>
+        <w:t xml:space="preserve"> network. Contrasts are color-coded as shown in the legend.</w:t>
       </w:r>
     </w:p>
     <w:p>
@@ -7986,7 +8780,15 @@
         <w:spacing w:after="0"/>
       </w:pPr>
       <w:r>
-        <w:t>Supplementary File 1: mBONITA-PA results Excel workbook - pvalues_concatenated_20220816</w:t>
+        <w:t xml:space="preserve">Supplementary File 1: </w:t>
+      </w:r>
+      <w:proofErr w:type="spellStart"/>
+      <w:r>
+        <w:t>mBONITA</w:t>
+      </w:r>
+      <w:proofErr w:type="spellEnd"/>
+      <w:r>
+        <w:t>-PA results Excel workbook - pvalues_concatenated_20220816</w:t>
       </w:r>
     </w:p>
     <w:p>
@@ -7999,7 +8801,15 @@
         <w:spacing w:after="0"/>
       </w:pPr>
       <w:r>
-        <w:t>Supplementary File 2: PaintOmics results (paintomics_allResults.csv)</w:t>
+        <w:t xml:space="preserve">Supplementary File 2: </w:t>
+      </w:r>
+      <w:proofErr w:type="spellStart"/>
+      <w:r>
+        <w:t>PaintOmics</w:t>
+      </w:r>
+      <w:proofErr w:type="spellEnd"/>
+      <w:r>
+        <w:t xml:space="preserve"> results (paintomics_allResults.csv)</w:t>
       </w:r>
     </w:p>
     <w:p>
@@ -8012,7 +8822,15 @@
         <w:spacing w:after="0"/>
       </w:pPr>
       <w:r>
-        <w:t>Supplementary File 3: leapR results (leapR_allResults.csv)</w:t>
+        <w:t xml:space="preserve">Supplementary File 3: </w:t>
+      </w:r>
+      <w:proofErr w:type="spellStart"/>
+      <w:r>
+        <w:t>leapR</w:t>
+      </w:r>
+      <w:proofErr w:type="spellEnd"/>
+      <w:r>
+        <w:t xml:space="preserve"> results (leapR_allResults.csv)</w:t>
       </w:r>
     </w:p>
     <w:p>
@@ -8038,7 +8856,15 @@
         <w:spacing w:after="0"/>
       </w:pPr>
       <w:r>
-        <w:t>Supplementary File 5: ActivePathways results (activePathways_allResults.csv)</w:t>
+        <w:t xml:space="preserve">Supplementary File 5: </w:t>
+      </w:r>
+      <w:proofErr w:type="spellStart"/>
+      <w:r>
+        <w:t>ActivePathways</w:t>
+      </w:r>
+      <w:proofErr w:type="spellEnd"/>
+      <w:r>
+        <w:t xml:space="preserve"> results (activePathways_allResults.csv)</w:t>
       </w:r>
     </w:p>
     <w:p>
@@ -8064,7 +8890,15 @@
         <w:spacing w:after="0"/>
       </w:pPr>
       <w:r>
-        <w:t>Supplementary Figure 5: paintOMICS results</w:t>
+        <w:t xml:space="preserve">Supplementary Figure 5: </w:t>
+      </w:r>
+      <w:proofErr w:type="spellStart"/>
+      <w:r>
+        <w:t>paintOMICS</w:t>
+      </w:r>
+      <w:proofErr w:type="spellEnd"/>
+      <w:r>
+        <w:t xml:space="preserve"> results</w:t>
       </w:r>
     </w:p>
     <w:p>
@@ -8077,7 +8911,15 @@
         <w:spacing w:after="0"/>
       </w:pPr>
       <w:r>
-        <w:t>Supplementary Figure 6: leapR results</w:t>
+        <w:t xml:space="preserve">Supplementary Figure 6: </w:t>
+      </w:r>
+      <w:proofErr w:type="spellStart"/>
+      <w:r>
+        <w:t>leapR</w:t>
+      </w:r>
+      <w:proofErr w:type="spellEnd"/>
+      <w:r>
+        <w:t xml:space="preserve"> results</w:t>
       </w:r>
     </w:p>
     <w:p>
@@ -8090,8 +8932,13 @@
         <w:spacing w:after="0"/>
       </w:pPr>
       <w:r>
-        <w:t>Supplementary Figure 7: ActivePathways</w:t>
-      </w:r>
+        <w:t xml:space="preserve">Supplementary Figure 7: </w:t>
+      </w:r>
+      <w:proofErr w:type="spellStart"/>
+      <w:r>
+        <w:t>ActivePathways</w:t>
+      </w:r>
+      <w:proofErr w:type="spellEnd"/>
     </w:p>
     <w:p>
       <w:pPr>
@@ -8203,6 +9050,7 @@
           </w:tcPr>
           <w:p>
             <w:r>
+              <w:lastRenderedPageBreak/>
               <w:t>Xiaojun Min</w:t>
             </w:r>
           </w:p>
@@ -8233,8 +9081,13 @@
           </w:tcPr>
           <w:p>
             <w:r>
-              <w:t>Department of Computer Science and Department of Statistics at UofR</w:t>
+              <w:t xml:space="preserve">Department of Computer Science and Department of Statistics at </w:t>
             </w:r>
+            <w:proofErr w:type="spellStart"/>
+            <w:r>
+              <w:t>UofR</w:t>
+            </w:r>
+            <w:proofErr w:type="spellEnd"/>
           </w:p>
         </w:tc>
         <w:tc>
@@ -8285,8 +9138,13 @@
           </w:tcPr>
           <w:p>
             <w:r>
-              <w:t>Goergen Institute for Data Science at UofR</w:t>
+              <w:t xml:space="preserve">Goergen Institute for Data Science at </w:t>
             </w:r>
+            <w:proofErr w:type="spellStart"/>
+            <w:r>
+              <w:t>UofR</w:t>
+            </w:r>
+            <w:proofErr w:type="spellEnd"/>
           </w:p>
         </w:tc>
         <w:tc>
@@ -8337,14 +9195,13 @@
           </w:tcPr>
           <w:p>
             <w:r>
-              <w:t>Goergen Institute for Data Science</w:t>
+              <w:t xml:space="preserve">Goergen Institute for Data Science, Department of Computer Science and Department of Mathematics at </w:t>
             </w:r>
+            <w:proofErr w:type="spellStart"/>
             <w:r>
-              <w:t>, Department of Computer Science and Department of Mathematics</w:t>
+              <w:t>UofR</w:t>
             </w:r>
-            <w:r>
-              <w:t xml:space="preserve"> at UofR</w:t>
-            </w:r>
+            <w:proofErr w:type="spellEnd"/>
           </w:p>
         </w:tc>
         <w:tc>
@@ -8365,6 +9222,7 @@
         <w:pStyle w:val="Heading2"/>
       </w:pPr>
       <w:r>
+        <w:lastRenderedPageBreak/>
         <w:t>Authors' contributions</w:t>
       </w:r>
     </w:p>
@@ -8383,7 +9241,7 @@
         </w:rPr>
         <w:t xml:space="preserve">Please see </w:t>
       </w:r>
-      <w:hyperlink r:id="rId21" w:history="1">
+      <w:hyperlink r:id="rId22" w:history="1">
         <w:r>
           <w:rPr>
             <w:rStyle w:val="Hyperlink"/>
@@ -8406,7 +9264,23 @@
           <w:i/>
           <w:iCs/>
         </w:rPr>
-        <w:t>a list of possible author roles in the CRediT system.</w:t>
+        <w:t xml:space="preserve">a list of possible author roles in the </w:t>
+      </w:r>
+      <w:proofErr w:type="spellStart"/>
+      <w:r>
+        <w:rPr>
+          <w:i/>
+          <w:iCs/>
+        </w:rPr>
+        <w:t>CRediT</w:t>
+      </w:r>
+      <w:proofErr w:type="spellEnd"/>
+      <w:r>
+        <w:rPr>
+          <w:i/>
+          <w:iCs/>
+        </w:rPr>
+        <w:t xml:space="preserve"> system.</w:t>
       </w:r>
     </w:p>
     <w:p>
@@ -8799,6 +9673,7 @@
         <w:spacing w:after="0"/>
       </w:pPr>
       <w:r>
+        <w:lastRenderedPageBreak/>
         <w:t>References</w:t>
       </w:r>
     </w:p>
@@ -9308,6 +10183,7 @@
         <w:spacing w:after="0"/>
       </w:pPr>
       <w:r>
+        <w:lastRenderedPageBreak/>
         <w:t>15.</w:t>
       </w:r>
       <w:r>
@@ -9586,6 +10462,7 @@
         <w:spacing w:after="0"/>
       </w:pPr>
       <w:r>
+        <w:lastRenderedPageBreak/>
         <w:t>23.</w:t>
       </w:r>
       <w:r>
@@ -9814,12 +10691,13 @@
         <w:spacing w:after="0"/>
       </w:pPr>
       <w:r>
+        <w:lastRenderedPageBreak/>
         <w:t xml:space="preserve">VEGFA </w:t>
       </w:r>
       <w:r>
         <w:t>, PHGDH (</w:t>
       </w:r>
-      <w:hyperlink r:id="rId22" w:history="1">
+      <w:hyperlink r:id="rId23" w:history="1">
         <w:r>
           <w:rPr>
             <w:rStyle w:val="Hyperlink"/>
@@ -9845,7 +10723,7 @@
       <w:r>
         <w:t xml:space="preserve">ADA - </w:t>
       </w:r>
-      <w:hyperlink r:id="rId23" w:history="1">
+      <w:hyperlink r:id="rId24" w:history="1">
         <w:r>
           <w:rPr>
             <w:rStyle w:val="Hyperlink"/>
@@ -9862,7 +10740,7 @@
       <w:r>
         <w:t xml:space="preserve">PIM2 - </w:t>
       </w:r>
-      <w:hyperlink r:id="rId24" w:history="1">
+      <w:hyperlink r:id="rId25" w:history="1">
         <w:r>
           <w:rPr>
             <w:rStyle w:val="Hyperlink"/>
@@ -9874,7 +10752,7 @@
       <w:r>
         <w:t xml:space="preserve">, </w:t>
       </w:r>
-      <w:hyperlink r:id="rId25" w:history="1">
+      <w:hyperlink r:id="rId26" w:history="1">
         <w:r>
           <w:rPr>
             <w:rStyle w:val="Hyperlink"/>
@@ -9891,7 +10769,7 @@
       <w:r>
         <w:t xml:space="preserve"> However, these DE genes included ATF4/5, SESN2 (HIF1A-induced, </w:t>
       </w:r>
-      <w:hyperlink r:id="rId26" w:history="1">
+      <w:hyperlink r:id="rId27" w:history="1">
         <w:r>
           <w:rPr>
             <w:rStyle w:val="Hyperlink"/>
@@ -9918,7 +10796,15 @@
         <w:spacing w:after="0"/>
       </w:pPr>
       <w:r>
-        <w:t>We profiled expression of mRNA, proteins, and phosphorylated proteins from RAMOS B cells grown under different oxygenation conditions and treatment with CyA and CXCL12, and retained only those conditions that were profiled in all three omics datasets for downstream analysis (</w:t>
+        <w:t xml:space="preserve">We profiled expression of mRNA, proteins, and phosphorylated proteins from RAMOS B cells grown under different oxygenation conditions and treatment with CyA and </w:t>
+      </w:r>
+      <w:proofErr w:type="gramStart"/>
+      <w:r>
+        <w:t>CXCL12, and</w:t>
+      </w:r>
+      <w:proofErr w:type="gramEnd"/>
+      <w:r>
+        <w:t xml:space="preserve"> retained only those conditions that were profiled in all three omics datasets for downstream analysis (</w:t>
       </w:r>
       <w:r>
         <w:rPr>
@@ -9975,6 +10861,7 @@
         <w:spacing w:after="0"/>
       </w:pPr>
       <w:r>
+        <w:lastRenderedPageBreak/>
         <w:t xml:space="preserve">The overlap between genes that were highly correlated between pairs of datasets was similarly low (Figure 2). We constructed a network comprised of all KEGG networks, performed network propagation using TIEDIE, and identified modules of genes that were significantly differentially expressed between pairs of conditions. A representative comparison between B cells grown at 1% oxygen with CyA and without CyA is shown in Figure 1. </w:t>
       </w:r>
     </w:p>
@@ -9995,7 +10882,7 @@
 </file>
 
 <file path=word/comments.xml><?xml version="1.0" encoding="utf-8"?>
-<w:comments xmlns:wpc="http://schemas.microsoft.com/office/word/2010/wordprocessingCanvas" xmlns:cx="http://schemas.microsoft.com/office/drawing/2014/chartex" xmlns:cx1="http://schemas.microsoft.com/office/drawing/2015/9/8/chartex" xmlns:mc="http://schemas.openxmlformats.org/markup-compatibility/2006" xmlns:o="urn:schemas-microsoft-com:office:office" xmlns:r="http://schemas.openxmlformats.org/officeDocument/2006/relationships" xmlns:m="http://schemas.openxmlformats.org/officeDocument/2006/math" xmlns:v="urn:schemas-microsoft-com:vml" xmlns:wp14="http://schemas.microsoft.com/office/word/2010/wordprocessingDrawing" xmlns:wp="http://schemas.openxmlformats.org/drawingml/2006/wordprocessingDrawing" xmlns:w10="urn:schemas-microsoft-com:office:word" xmlns:w="http://schemas.openxmlformats.org/wordprocessingml/2006/main" xmlns:w14="http://schemas.microsoft.com/office/word/2010/wordml" xmlns:w15="http://schemas.microsoft.com/office/word/2012/wordml" xmlns:w16se="http://schemas.microsoft.com/office/word/2015/wordml/symex" xmlns:wpg="http://schemas.microsoft.com/office/word/2010/wordprocessingGroup" xmlns:wpi="http://schemas.microsoft.com/office/word/2010/wordprocessingInk" xmlns:wne="http://schemas.microsoft.com/office/word/2006/wordml" xmlns:wps="http://schemas.microsoft.com/office/word/2010/wordprocessingShape" mc:Ignorable="w14 w15 w16se wp14">
+<w:comments xmlns:wpc="http://schemas.microsoft.com/office/word/2010/wordprocessingCanvas" xmlns:cx="http://schemas.microsoft.com/office/drawing/2014/chartex" xmlns:cx1="http://schemas.microsoft.com/office/drawing/2015/9/8/chartex" xmlns:cx2="http://schemas.microsoft.com/office/drawing/2015/10/21/chartex" xmlns:cx3="http://schemas.microsoft.com/office/drawing/2016/5/9/chartex" xmlns:cx4="http://schemas.microsoft.com/office/drawing/2016/5/10/chartex" xmlns:cx5="http://schemas.microsoft.com/office/drawing/2016/5/11/chartex" xmlns:cx6="http://schemas.microsoft.com/office/drawing/2016/5/12/chartex" xmlns:cx7="http://schemas.microsoft.com/office/drawing/2016/5/13/chartex" xmlns:cx8="http://schemas.microsoft.com/office/drawing/2016/5/14/chartex" xmlns:mc="http://schemas.openxmlformats.org/markup-compatibility/2006" xmlns:aink="http://schemas.microsoft.com/office/drawing/2016/ink" xmlns:am3d="http://schemas.microsoft.com/office/drawing/2017/model3d" xmlns:o="urn:schemas-microsoft-com:office:office" xmlns:oel="http://schemas.microsoft.com/office/2019/extlst" xmlns:r="http://schemas.openxmlformats.org/officeDocument/2006/relationships" xmlns:m="http://schemas.openxmlformats.org/officeDocument/2006/math" xmlns:v="urn:schemas-microsoft-com:vml" xmlns:wp14="http://schemas.microsoft.com/office/word/2010/wordprocessingDrawing" xmlns:wp="http://schemas.openxmlformats.org/drawingml/2006/wordprocessingDrawing" xmlns:w10="urn:schemas-microsoft-com:office:word" xmlns:w="http://schemas.openxmlformats.org/wordprocessingml/2006/main" xmlns:w14="http://schemas.microsoft.com/office/word/2010/wordml" xmlns:w15="http://schemas.microsoft.com/office/word/2012/wordml" xmlns:w16cex="http://schemas.microsoft.com/office/word/2018/wordml/cex" xmlns:w16cid="http://schemas.microsoft.com/office/word/2016/wordml/cid" xmlns:w16="http://schemas.microsoft.com/office/word/2018/wordml" xmlns:w16sdtdh="http://schemas.microsoft.com/office/word/2020/wordml/sdtdatahash" xmlns:w16se="http://schemas.microsoft.com/office/word/2015/wordml/symex" xmlns:wpg="http://schemas.microsoft.com/office/word/2010/wordprocessingGroup" xmlns:wpi="http://schemas.microsoft.com/office/word/2010/wordprocessingInk" xmlns:wne="http://schemas.microsoft.com/office/word/2006/wordml" xmlns:wps="http://schemas.microsoft.com/office/word/2010/wordprocessingShape" mc:Ignorable="w14 w15 w16se w16cid w16 w16cex w16sdtdh wp14">
   <w:comment w:id="7" w:author="Thakar, Juilee" w:date="2022-09-08T12:59:00Z" w:initials="TJ">
     <w:p>
       <w:pPr>
@@ -10211,7 +11098,7 @@
 </file>
 
 <file path=word/commentsExtended.xml><?xml version="1.0" encoding="utf-8"?>
-<w15:commentsEx xmlns:wpc="http://schemas.microsoft.com/office/word/2010/wordprocessingCanvas" xmlns:cx="http://schemas.microsoft.com/office/drawing/2014/chartex" xmlns:cx1="http://schemas.microsoft.com/office/drawing/2015/9/8/chartex" xmlns:mc="http://schemas.openxmlformats.org/markup-compatibility/2006" xmlns:o="urn:schemas-microsoft-com:office:office" xmlns:r="http://schemas.openxmlformats.org/officeDocument/2006/relationships" xmlns:m="http://schemas.openxmlformats.org/officeDocument/2006/math" xmlns:v="urn:schemas-microsoft-com:vml" xmlns:wp14="http://schemas.microsoft.com/office/word/2010/wordprocessingDrawing" xmlns:wp="http://schemas.openxmlformats.org/drawingml/2006/wordprocessingDrawing" xmlns:w10="urn:schemas-microsoft-com:office:word" xmlns:w="http://schemas.openxmlformats.org/wordprocessingml/2006/main" xmlns:w14="http://schemas.microsoft.com/office/word/2010/wordml" xmlns:w15="http://schemas.microsoft.com/office/word/2012/wordml" xmlns:w16se="http://schemas.microsoft.com/office/word/2015/wordml/symex" xmlns:wpg="http://schemas.microsoft.com/office/word/2010/wordprocessingGroup" xmlns:wpi="http://schemas.microsoft.com/office/word/2010/wordprocessingInk" xmlns:wne="http://schemas.microsoft.com/office/word/2006/wordml" xmlns:wps="http://schemas.microsoft.com/office/word/2010/wordprocessingShape" mc:Ignorable="w14 w15 w16se wp14">
+<w15:commentsEx xmlns:wpc="http://schemas.microsoft.com/office/word/2010/wordprocessingCanvas" xmlns:cx="http://schemas.microsoft.com/office/drawing/2014/chartex" xmlns:cx1="http://schemas.microsoft.com/office/drawing/2015/9/8/chartex" xmlns:cx2="http://schemas.microsoft.com/office/drawing/2015/10/21/chartex" xmlns:cx3="http://schemas.microsoft.com/office/drawing/2016/5/9/chartex" xmlns:cx4="http://schemas.microsoft.com/office/drawing/2016/5/10/chartex" xmlns:cx5="http://schemas.microsoft.com/office/drawing/2016/5/11/chartex" xmlns:cx6="http://schemas.microsoft.com/office/drawing/2016/5/12/chartex" xmlns:cx7="http://schemas.microsoft.com/office/drawing/2016/5/13/chartex" xmlns:cx8="http://schemas.microsoft.com/office/drawing/2016/5/14/chartex" xmlns:mc="http://schemas.openxmlformats.org/markup-compatibility/2006" xmlns:aink="http://schemas.microsoft.com/office/drawing/2016/ink" xmlns:am3d="http://schemas.microsoft.com/office/drawing/2017/model3d" xmlns:o="urn:schemas-microsoft-com:office:office" xmlns:oel="http://schemas.microsoft.com/office/2019/extlst" xmlns:r="http://schemas.openxmlformats.org/officeDocument/2006/relationships" xmlns:m="http://schemas.openxmlformats.org/officeDocument/2006/math" xmlns:v="urn:schemas-microsoft-com:vml" xmlns:wp14="http://schemas.microsoft.com/office/word/2010/wordprocessingDrawing" xmlns:wp="http://schemas.openxmlformats.org/drawingml/2006/wordprocessingDrawing" xmlns:w10="urn:schemas-microsoft-com:office:word" xmlns:w="http://schemas.openxmlformats.org/wordprocessingml/2006/main" xmlns:w14="http://schemas.microsoft.com/office/word/2010/wordml" xmlns:w15="http://schemas.microsoft.com/office/word/2012/wordml" xmlns:w16cex="http://schemas.microsoft.com/office/word/2018/wordml/cex" xmlns:w16cid="http://schemas.microsoft.com/office/word/2016/wordml/cid" xmlns:w16="http://schemas.microsoft.com/office/word/2018/wordml" xmlns:w16sdtdh="http://schemas.microsoft.com/office/word/2020/wordml/sdtdatahash" xmlns:w16se="http://schemas.microsoft.com/office/word/2015/wordml/symex" xmlns:wpg="http://schemas.microsoft.com/office/word/2010/wordprocessingGroup" xmlns:wpi="http://schemas.microsoft.com/office/word/2010/wordprocessingInk" xmlns:wne="http://schemas.microsoft.com/office/word/2006/wordml" xmlns:wps="http://schemas.microsoft.com/office/word/2010/wordprocessingShape" mc:Ignorable="w14 w15 w16se w16cid w16 w16cex w16sdtdh wp14">
   <w15:commentEx w15:paraId="72BE1FDE" w15:done="0"/>
   <w15:commentEx w15:paraId="2F4AD069" w15:done="0"/>
   <w15:commentEx w15:paraId="76B15BF7" w15:done="0"/>
@@ -10228,8 +11115,26 @@
 </w15:commentsEx>
 </file>
 
+<file path=word/commentsIds.xml><?xml version="1.0" encoding="utf-8"?>
+<w16cid:commentsIds xmlns:wpc="http://schemas.microsoft.com/office/word/2010/wordprocessingCanvas" xmlns:cx="http://schemas.microsoft.com/office/drawing/2014/chartex" xmlns:cx1="http://schemas.microsoft.com/office/drawing/2015/9/8/chartex" xmlns:cx2="http://schemas.microsoft.com/office/drawing/2015/10/21/chartex" xmlns:cx3="http://schemas.microsoft.com/office/drawing/2016/5/9/chartex" xmlns:cx4="http://schemas.microsoft.com/office/drawing/2016/5/10/chartex" xmlns:cx5="http://schemas.microsoft.com/office/drawing/2016/5/11/chartex" xmlns:cx6="http://schemas.microsoft.com/office/drawing/2016/5/12/chartex" xmlns:cx7="http://schemas.microsoft.com/office/drawing/2016/5/13/chartex" xmlns:cx8="http://schemas.microsoft.com/office/drawing/2016/5/14/chartex" xmlns:mc="http://schemas.openxmlformats.org/markup-compatibility/2006" xmlns:aink="http://schemas.microsoft.com/office/drawing/2016/ink" xmlns:am3d="http://schemas.microsoft.com/office/drawing/2017/model3d" xmlns:o="urn:schemas-microsoft-com:office:office" xmlns:oel="http://schemas.microsoft.com/office/2019/extlst" xmlns:r="http://schemas.openxmlformats.org/officeDocument/2006/relationships" xmlns:m="http://schemas.openxmlformats.org/officeDocument/2006/math" xmlns:v="urn:schemas-microsoft-com:vml" xmlns:wp14="http://schemas.microsoft.com/office/word/2010/wordprocessingDrawing" xmlns:wp="http://schemas.openxmlformats.org/drawingml/2006/wordprocessingDrawing" xmlns:w10="urn:schemas-microsoft-com:office:word" xmlns:w="http://schemas.openxmlformats.org/wordprocessingml/2006/main" xmlns:w14="http://schemas.microsoft.com/office/word/2010/wordml" xmlns:w15="http://schemas.microsoft.com/office/word/2012/wordml" xmlns:w16cex="http://schemas.microsoft.com/office/word/2018/wordml/cex" xmlns:w16cid="http://schemas.microsoft.com/office/word/2016/wordml/cid" xmlns:w16="http://schemas.microsoft.com/office/word/2018/wordml" xmlns:w16sdtdh="http://schemas.microsoft.com/office/word/2020/wordml/sdtdatahash" xmlns:w16se="http://schemas.microsoft.com/office/word/2015/wordml/symex" xmlns:wpg="http://schemas.microsoft.com/office/word/2010/wordprocessingGroup" xmlns:wpi="http://schemas.microsoft.com/office/word/2010/wordprocessingInk" xmlns:wne="http://schemas.microsoft.com/office/word/2006/wordml" xmlns:wps="http://schemas.microsoft.com/office/word/2010/wordprocessingShape" mc:Ignorable="w14 w15 w16se w16cid w16 w16cex w16sdtdh wp14">
+  <w16cid:commentId w16cid:paraId="72BE1FDE" w16cid:durableId="26D346F1"/>
+  <w16cid:commentId w16cid:paraId="2F4AD069" w16cid:durableId="26D346F2"/>
+  <w16cid:commentId w16cid:paraId="76B15BF7" w16cid:durableId="26D346F3"/>
+  <w16cid:commentId w16cid:paraId="716AB8A0" w16cid:durableId="26D346F4"/>
+  <w16cid:commentId w16cid:paraId="316ACDEF" w16cid:durableId="26D346F5"/>
+  <w16cid:commentId w16cid:paraId="09920B9E" w16cid:durableId="26D346F6"/>
+  <w16cid:commentId w16cid:paraId="7FD26145" w16cid:durableId="26D346F7"/>
+  <w16cid:commentId w16cid:paraId="3C2C29E9" w16cid:durableId="26D346F8"/>
+  <w16cid:commentId w16cid:paraId="515A73CB" w16cid:durableId="26D346F9"/>
+  <w16cid:commentId w16cid:paraId="7D4B83C5" w16cid:durableId="26D346FA"/>
+  <w16cid:commentId w16cid:paraId="7CF955AA" w16cid:durableId="26D346FB"/>
+  <w16cid:commentId w16cid:paraId="5E6F2767" w16cid:durableId="26D346FC"/>
+  <w16cid:commentId w16cid:paraId="38A6CD79" w16cid:durableId="26D346FD"/>
+</w16cid:commentsIds>
+</file>
+
 <file path=word/endnotes.xml><?xml version="1.0" encoding="utf-8"?>
-<w:endnotes xmlns:wpc="http://schemas.microsoft.com/office/word/2010/wordprocessingCanvas" xmlns:cx="http://schemas.microsoft.com/office/drawing/2014/chartex" xmlns:cx1="http://schemas.microsoft.com/office/drawing/2015/9/8/chartex" xmlns:mc="http://schemas.openxmlformats.org/markup-compatibility/2006" xmlns:o="urn:schemas-microsoft-com:office:office" xmlns:r="http://schemas.openxmlformats.org/officeDocument/2006/relationships" xmlns:m="http://schemas.openxmlformats.org/officeDocument/2006/math" xmlns:v="urn:schemas-microsoft-com:vml" xmlns:wp14="http://schemas.microsoft.com/office/word/2010/wordprocessingDrawing" xmlns:wp="http://schemas.openxmlformats.org/drawingml/2006/wordprocessingDrawing" xmlns:w10="urn:schemas-microsoft-com:office:word" xmlns:w="http://schemas.openxmlformats.org/wordprocessingml/2006/main" xmlns:w14="http://schemas.microsoft.com/office/word/2010/wordml" xmlns:w15="http://schemas.microsoft.com/office/word/2012/wordml" xmlns:w16se="http://schemas.microsoft.com/office/word/2015/wordml/symex" xmlns:wpg="http://schemas.microsoft.com/office/word/2010/wordprocessingGroup" xmlns:wpi="http://schemas.microsoft.com/office/word/2010/wordprocessingInk" xmlns:wne="http://schemas.microsoft.com/office/word/2006/wordml" xmlns:wps="http://schemas.microsoft.com/office/word/2010/wordprocessingShape" mc:Ignorable="w14 w15 w16se wp14">
+<w:endnotes xmlns:wpc="http://schemas.microsoft.com/office/word/2010/wordprocessingCanvas" xmlns:cx="http://schemas.microsoft.com/office/drawing/2014/chartex" xmlns:cx1="http://schemas.microsoft.com/office/drawing/2015/9/8/chartex" xmlns:cx2="http://schemas.microsoft.com/office/drawing/2015/10/21/chartex" xmlns:cx3="http://schemas.microsoft.com/office/drawing/2016/5/9/chartex" xmlns:cx4="http://schemas.microsoft.com/office/drawing/2016/5/10/chartex" xmlns:cx5="http://schemas.microsoft.com/office/drawing/2016/5/11/chartex" xmlns:cx6="http://schemas.microsoft.com/office/drawing/2016/5/12/chartex" xmlns:cx7="http://schemas.microsoft.com/office/drawing/2016/5/13/chartex" xmlns:cx8="http://schemas.microsoft.com/office/drawing/2016/5/14/chartex" xmlns:mc="http://schemas.openxmlformats.org/markup-compatibility/2006" xmlns:aink="http://schemas.microsoft.com/office/drawing/2016/ink" xmlns:am3d="http://schemas.microsoft.com/office/drawing/2017/model3d" xmlns:o="urn:schemas-microsoft-com:office:office" xmlns:oel="http://schemas.microsoft.com/office/2019/extlst" xmlns:r="http://schemas.openxmlformats.org/officeDocument/2006/relationships" xmlns:m="http://schemas.openxmlformats.org/officeDocument/2006/math" xmlns:v="urn:schemas-microsoft-com:vml" xmlns:wp14="http://schemas.microsoft.com/office/word/2010/wordprocessingDrawing" xmlns:wp="http://schemas.openxmlformats.org/drawingml/2006/wordprocessingDrawing" xmlns:w10="urn:schemas-microsoft-com:office:word" xmlns:w="http://schemas.openxmlformats.org/wordprocessingml/2006/main" xmlns:w14="http://schemas.microsoft.com/office/word/2010/wordml" xmlns:w15="http://schemas.microsoft.com/office/word/2012/wordml" xmlns:w16cex="http://schemas.microsoft.com/office/word/2018/wordml/cex" xmlns:w16cid="http://schemas.microsoft.com/office/word/2016/wordml/cid" xmlns:w16="http://schemas.microsoft.com/office/word/2018/wordml" xmlns:w16sdtdh="http://schemas.microsoft.com/office/word/2020/wordml/sdtdatahash" xmlns:w16se="http://schemas.microsoft.com/office/word/2015/wordml/symex" xmlns:wpg="http://schemas.microsoft.com/office/word/2010/wordprocessingGroup" xmlns:wpi="http://schemas.microsoft.com/office/word/2010/wordprocessingInk" xmlns:wne="http://schemas.microsoft.com/office/word/2006/wordml" xmlns:wps="http://schemas.microsoft.com/office/word/2010/wordprocessingShape" mc:Ignorable="w14 w15 w16se w16cid w16 w16cex w16sdtdh wp14">
   <w:endnote w:type="separator" w:id="-1">
     <w:p>
       <w:pPr>
@@ -10254,7 +11159,7 @@
 </file>
 
 <file path=word/footnotes.xml><?xml version="1.0" encoding="utf-8"?>
-<w:footnotes xmlns:wpc="http://schemas.microsoft.com/office/word/2010/wordprocessingCanvas" xmlns:cx="http://schemas.microsoft.com/office/drawing/2014/chartex" xmlns:cx1="http://schemas.microsoft.com/office/drawing/2015/9/8/chartex" xmlns:mc="http://schemas.openxmlformats.org/markup-compatibility/2006" xmlns:o="urn:schemas-microsoft-com:office:office" xmlns:r="http://schemas.openxmlformats.org/officeDocument/2006/relationships" xmlns:m="http://schemas.openxmlformats.org/officeDocument/2006/math" xmlns:v="urn:schemas-microsoft-com:vml" xmlns:wp14="http://schemas.microsoft.com/office/word/2010/wordprocessingDrawing" xmlns:wp="http://schemas.openxmlformats.org/drawingml/2006/wordprocessingDrawing" xmlns:w10="urn:schemas-microsoft-com:office:word" xmlns:w="http://schemas.openxmlformats.org/wordprocessingml/2006/main" xmlns:w14="http://schemas.microsoft.com/office/word/2010/wordml" xmlns:w15="http://schemas.microsoft.com/office/word/2012/wordml" xmlns:w16se="http://schemas.microsoft.com/office/word/2015/wordml/symex" xmlns:wpg="http://schemas.microsoft.com/office/word/2010/wordprocessingGroup" xmlns:wpi="http://schemas.microsoft.com/office/word/2010/wordprocessingInk" xmlns:wne="http://schemas.microsoft.com/office/word/2006/wordml" xmlns:wps="http://schemas.microsoft.com/office/word/2010/wordprocessingShape" mc:Ignorable="w14 w15 w16se wp14">
+<w:footnotes xmlns:wpc="http://schemas.microsoft.com/office/word/2010/wordprocessingCanvas" xmlns:cx="http://schemas.microsoft.com/office/drawing/2014/chartex" xmlns:cx1="http://schemas.microsoft.com/office/drawing/2015/9/8/chartex" xmlns:cx2="http://schemas.microsoft.com/office/drawing/2015/10/21/chartex" xmlns:cx3="http://schemas.microsoft.com/office/drawing/2016/5/9/chartex" xmlns:cx4="http://schemas.microsoft.com/office/drawing/2016/5/10/chartex" xmlns:cx5="http://schemas.microsoft.com/office/drawing/2016/5/11/chartex" xmlns:cx6="http://schemas.microsoft.com/office/drawing/2016/5/12/chartex" xmlns:cx7="http://schemas.microsoft.com/office/drawing/2016/5/13/chartex" xmlns:cx8="http://schemas.microsoft.com/office/drawing/2016/5/14/chartex" xmlns:mc="http://schemas.openxmlformats.org/markup-compatibility/2006" xmlns:aink="http://schemas.microsoft.com/office/drawing/2016/ink" xmlns:am3d="http://schemas.microsoft.com/office/drawing/2017/model3d" xmlns:o="urn:schemas-microsoft-com:office:office" xmlns:oel="http://schemas.microsoft.com/office/2019/extlst" xmlns:r="http://schemas.openxmlformats.org/officeDocument/2006/relationships" xmlns:m="http://schemas.openxmlformats.org/officeDocument/2006/math" xmlns:v="urn:schemas-microsoft-com:vml" xmlns:wp14="http://schemas.microsoft.com/office/word/2010/wordprocessingDrawing" xmlns:wp="http://schemas.openxmlformats.org/drawingml/2006/wordprocessingDrawing" xmlns:w10="urn:schemas-microsoft-com:office:word" xmlns:w="http://schemas.openxmlformats.org/wordprocessingml/2006/main" xmlns:w14="http://schemas.microsoft.com/office/word/2010/wordml" xmlns:w15="http://schemas.microsoft.com/office/word/2012/wordml" xmlns:w16cex="http://schemas.microsoft.com/office/word/2018/wordml/cex" xmlns:w16cid="http://schemas.microsoft.com/office/word/2016/wordml/cid" xmlns:w16="http://schemas.microsoft.com/office/word/2018/wordml" xmlns:w16sdtdh="http://schemas.microsoft.com/office/word/2020/wordml/sdtdatahash" xmlns:w16se="http://schemas.microsoft.com/office/word/2015/wordml/symex" xmlns:wpg="http://schemas.microsoft.com/office/word/2010/wordprocessingGroup" xmlns:wpi="http://schemas.microsoft.com/office/word/2010/wordprocessingInk" xmlns:wne="http://schemas.microsoft.com/office/word/2006/wordml" xmlns:wps="http://schemas.microsoft.com/office/word/2010/wordprocessingShape" mc:Ignorable="w14 w15 w16se w16cid w16 w16cex w16sdtdh wp14">
   <w:footnote w:type="separator" w:id="-1">
     <w:p>
       <w:pPr>
@@ -10279,7 +11184,7 @@
 </file>
 
 <file path=word/numbering.xml><?xml version="1.0" encoding="utf-8"?>
-<w:numbering xmlns:wpc="http://schemas.microsoft.com/office/word/2010/wordprocessingCanvas" xmlns:cx="http://schemas.microsoft.com/office/drawing/2014/chartex" xmlns:cx1="http://schemas.microsoft.com/office/drawing/2015/9/8/chartex" xmlns:mc="http://schemas.openxmlformats.org/markup-compatibility/2006" xmlns:o="urn:schemas-microsoft-com:office:office" xmlns:r="http://schemas.openxmlformats.org/officeDocument/2006/relationships" xmlns:m="http://schemas.openxmlformats.org/officeDocument/2006/math" xmlns:v="urn:schemas-microsoft-com:vml" xmlns:wp14="http://schemas.microsoft.com/office/word/2010/wordprocessingDrawing" xmlns:wp="http://schemas.openxmlformats.org/drawingml/2006/wordprocessingDrawing" xmlns:w10="urn:schemas-microsoft-com:office:word" xmlns:w="http://schemas.openxmlformats.org/wordprocessingml/2006/main" xmlns:w14="http://schemas.microsoft.com/office/word/2010/wordml" xmlns:w15="http://schemas.microsoft.com/office/word/2012/wordml" xmlns:w16se="http://schemas.microsoft.com/office/word/2015/wordml/symex" xmlns:wpg="http://schemas.microsoft.com/office/word/2010/wordprocessingGroup" xmlns:wpi="http://schemas.microsoft.com/office/word/2010/wordprocessingInk" xmlns:wne="http://schemas.microsoft.com/office/word/2006/wordml" xmlns:wps="http://schemas.microsoft.com/office/word/2010/wordprocessingShape" mc:Ignorable="w14 w15 w16se wp14">
+<w:numbering xmlns:wpc="http://schemas.microsoft.com/office/word/2010/wordprocessingCanvas" xmlns:cx="http://schemas.microsoft.com/office/drawing/2014/chartex" xmlns:cx1="http://schemas.microsoft.com/office/drawing/2015/9/8/chartex" xmlns:cx2="http://schemas.microsoft.com/office/drawing/2015/10/21/chartex" xmlns:cx3="http://schemas.microsoft.com/office/drawing/2016/5/9/chartex" xmlns:cx4="http://schemas.microsoft.com/office/drawing/2016/5/10/chartex" xmlns:cx5="http://schemas.microsoft.com/office/drawing/2016/5/11/chartex" xmlns:cx6="http://schemas.microsoft.com/office/drawing/2016/5/12/chartex" xmlns:cx7="http://schemas.microsoft.com/office/drawing/2016/5/13/chartex" xmlns:cx8="http://schemas.microsoft.com/office/drawing/2016/5/14/chartex" xmlns:mc="http://schemas.openxmlformats.org/markup-compatibility/2006" xmlns:aink="http://schemas.microsoft.com/office/drawing/2016/ink" xmlns:am3d="http://schemas.microsoft.com/office/drawing/2017/model3d" xmlns:o="urn:schemas-microsoft-com:office:office" xmlns:oel="http://schemas.microsoft.com/office/2019/extlst" xmlns:r="http://schemas.openxmlformats.org/officeDocument/2006/relationships" xmlns:m="http://schemas.openxmlformats.org/officeDocument/2006/math" xmlns:v="urn:schemas-microsoft-com:vml" xmlns:wp14="http://schemas.microsoft.com/office/word/2010/wordprocessingDrawing" xmlns:wp="http://schemas.openxmlformats.org/drawingml/2006/wordprocessingDrawing" xmlns:w10="urn:schemas-microsoft-com:office:word" xmlns:w="http://schemas.openxmlformats.org/wordprocessingml/2006/main" xmlns:w14="http://schemas.microsoft.com/office/word/2010/wordml" xmlns:w15="http://schemas.microsoft.com/office/word/2012/wordml" xmlns:w16cex="http://schemas.microsoft.com/office/word/2018/wordml/cex" xmlns:w16cid="http://schemas.microsoft.com/office/word/2016/wordml/cid" xmlns:w16="http://schemas.microsoft.com/office/word/2018/wordml" xmlns:w16sdtdh="http://schemas.microsoft.com/office/word/2020/wordml/sdtdatahash" xmlns:w16se="http://schemas.microsoft.com/office/word/2015/wordml/symex" xmlns:wpg="http://schemas.microsoft.com/office/word/2010/wordprocessingGroup" xmlns:wpi="http://schemas.microsoft.com/office/word/2010/wordprocessingInk" xmlns:wne="http://schemas.microsoft.com/office/word/2006/wordml" xmlns:wps="http://schemas.microsoft.com/office/word/2010/wordprocessingShape" mc:Ignorable="w14 w15 w16se w16cid w16 w16cex w16sdtdh wp14">
   <w:abstractNum w:abstractNumId="0" w15:restartNumberingAfterBreak="0">
     <w:nsid w:val="07101795"/>
     <w:multiLevelType w:val="hybridMultilevel"/>
@@ -11532,131 +12437,131 @@
       </w:pPr>
     </w:lvl>
   </w:abstractNum>
-  <w:num w:numId="1">
+  <w:num w:numId="1" w16cid:durableId="834416207">
     <w:abstractNumId w:val="2"/>
   </w:num>
-  <w:num w:numId="2">
+  <w:num w:numId="2" w16cid:durableId="225575376">
     <w:abstractNumId w:val="2"/>
   </w:num>
-  <w:num w:numId="3">
+  <w:num w:numId="3" w16cid:durableId="1697585569">
     <w:abstractNumId w:val="2"/>
   </w:num>
-  <w:num w:numId="4">
+  <w:num w:numId="4" w16cid:durableId="1081826668">
     <w:abstractNumId w:val="2"/>
   </w:num>
-  <w:num w:numId="5">
+  <w:num w:numId="5" w16cid:durableId="984972731">
     <w:abstractNumId w:val="2"/>
   </w:num>
-  <w:num w:numId="6">
+  <w:num w:numId="6" w16cid:durableId="357120761">
     <w:abstractNumId w:val="2"/>
   </w:num>
-  <w:num w:numId="7">
+  <w:num w:numId="7" w16cid:durableId="220756948">
     <w:abstractNumId w:val="2"/>
   </w:num>
-  <w:num w:numId="8">
+  <w:num w:numId="8" w16cid:durableId="1975217007">
     <w:abstractNumId w:val="2"/>
   </w:num>
-  <w:num w:numId="9">
+  <w:num w:numId="9" w16cid:durableId="1866166953">
     <w:abstractNumId w:val="2"/>
   </w:num>
-  <w:num w:numId="10">
+  <w:num w:numId="10" w16cid:durableId="1539509022">
     <w:abstractNumId w:val="2"/>
   </w:num>
-  <w:num w:numId="11">
+  <w:num w:numId="11" w16cid:durableId="159078130">
     <w:abstractNumId w:val="2"/>
   </w:num>
-  <w:num w:numId="12">
+  <w:num w:numId="12" w16cid:durableId="2128967864">
     <w:abstractNumId w:val="2"/>
   </w:num>
-  <w:num w:numId="13">
+  <w:num w:numId="13" w16cid:durableId="1370884551">
     <w:abstractNumId w:val="2"/>
   </w:num>
-  <w:num w:numId="14">
+  <w:num w:numId="14" w16cid:durableId="201022703">
     <w:abstractNumId w:val="2"/>
   </w:num>
-  <w:num w:numId="15">
+  <w:num w:numId="15" w16cid:durableId="603462004">
     <w:abstractNumId w:val="2"/>
   </w:num>
-  <w:num w:numId="16">
+  <w:num w:numId="16" w16cid:durableId="89356569">
     <w:abstractNumId w:val="2"/>
   </w:num>
-  <w:num w:numId="17">
+  <w:num w:numId="17" w16cid:durableId="681325962">
     <w:abstractNumId w:val="2"/>
   </w:num>
-  <w:num w:numId="18">
+  <w:num w:numId="18" w16cid:durableId="1149130601">
     <w:abstractNumId w:val="2"/>
   </w:num>
-  <w:num w:numId="19">
+  <w:num w:numId="19" w16cid:durableId="1792043286">
     <w:abstractNumId w:val="2"/>
   </w:num>
-  <w:num w:numId="20">
+  <w:num w:numId="20" w16cid:durableId="1528178995">
     <w:abstractNumId w:val="2"/>
   </w:num>
-  <w:num w:numId="21">
+  <w:num w:numId="21" w16cid:durableId="582765734">
     <w:abstractNumId w:val="2"/>
   </w:num>
-  <w:num w:numId="22">
+  <w:num w:numId="22" w16cid:durableId="1897158173">
     <w:abstractNumId w:val="2"/>
   </w:num>
-  <w:num w:numId="23">
+  <w:num w:numId="23" w16cid:durableId="1983460863">
     <w:abstractNumId w:val="2"/>
   </w:num>
-  <w:num w:numId="24">
+  <w:num w:numId="24" w16cid:durableId="1424378442">
     <w:abstractNumId w:val="2"/>
   </w:num>
-  <w:num w:numId="25">
+  <w:num w:numId="25" w16cid:durableId="1768425826">
     <w:abstractNumId w:val="2"/>
   </w:num>
-  <w:num w:numId="26">
+  <w:num w:numId="26" w16cid:durableId="1486581044">
     <w:abstractNumId w:val="2"/>
   </w:num>
-  <w:num w:numId="27">
+  <w:num w:numId="27" w16cid:durableId="2041585933">
     <w:abstractNumId w:val="2"/>
   </w:num>
-  <w:num w:numId="28">
+  <w:num w:numId="28" w16cid:durableId="2013408678">
     <w:abstractNumId w:val="2"/>
   </w:num>
-  <w:num w:numId="29">
+  <w:num w:numId="29" w16cid:durableId="154690131">
     <w:abstractNumId w:val="2"/>
   </w:num>
-  <w:num w:numId="30">
+  <w:num w:numId="30" w16cid:durableId="2009553763">
     <w:abstractNumId w:val="2"/>
   </w:num>
-  <w:num w:numId="31">
+  <w:num w:numId="31" w16cid:durableId="1097603229">
     <w:abstractNumId w:val="4"/>
   </w:num>
-  <w:num w:numId="32">
+  <w:num w:numId="32" w16cid:durableId="961611719">
     <w:abstractNumId w:val="0"/>
   </w:num>
-  <w:num w:numId="33">
+  <w:num w:numId="33" w16cid:durableId="1102068317">
     <w:abstractNumId w:val="6"/>
   </w:num>
-  <w:num w:numId="34">
+  <w:num w:numId="34" w16cid:durableId="1133252436">
     <w:abstractNumId w:val="9"/>
   </w:num>
-  <w:num w:numId="35">
+  <w:num w:numId="35" w16cid:durableId="1504474846">
     <w:abstractNumId w:val="10"/>
   </w:num>
-  <w:num w:numId="36">
+  <w:num w:numId="36" w16cid:durableId="2124569742">
     <w:abstractNumId w:val="1"/>
   </w:num>
-  <w:num w:numId="37">
+  <w:num w:numId="37" w16cid:durableId="1090546027">
     <w:abstractNumId w:val="5"/>
   </w:num>
-  <w:num w:numId="38">
+  <w:num w:numId="38" w16cid:durableId="287317647">
     <w:abstractNumId w:val="7"/>
   </w:num>
-  <w:num w:numId="39">
+  <w:num w:numId="39" w16cid:durableId="1432701186">
     <w:abstractNumId w:val="3"/>
   </w:num>
-  <w:num w:numId="40">
+  <w:num w:numId="40" w16cid:durableId="393310622">
     <w:abstractNumId w:val="8"/>
   </w:num>
 </w:numbering>
 </file>
 
 <file path=word/people.xml><?xml version="1.0" encoding="utf-8"?>
-<w15:people xmlns:wpc="http://schemas.microsoft.com/office/word/2010/wordprocessingCanvas" xmlns:cx="http://schemas.microsoft.com/office/drawing/2014/chartex" xmlns:cx1="http://schemas.microsoft.com/office/drawing/2015/9/8/chartex" xmlns:mc="http://schemas.openxmlformats.org/markup-compatibility/2006" xmlns:o="urn:schemas-microsoft-com:office:office" xmlns:r="http://schemas.openxmlformats.org/officeDocument/2006/relationships" xmlns:m="http://schemas.openxmlformats.org/officeDocument/2006/math" xmlns:v="urn:schemas-microsoft-com:vml" xmlns:wp14="http://schemas.microsoft.com/office/word/2010/wordprocessingDrawing" xmlns:wp="http://schemas.openxmlformats.org/drawingml/2006/wordprocessingDrawing" xmlns:w10="urn:schemas-microsoft-com:office:word" xmlns:w="http://schemas.openxmlformats.org/wordprocessingml/2006/main" xmlns:w14="http://schemas.microsoft.com/office/word/2010/wordml" xmlns:w15="http://schemas.microsoft.com/office/word/2012/wordml" xmlns:w16se="http://schemas.microsoft.com/office/word/2015/wordml/symex" xmlns:wpg="http://schemas.microsoft.com/office/word/2010/wordprocessingGroup" xmlns:wpi="http://schemas.microsoft.com/office/word/2010/wordprocessingInk" xmlns:wne="http://schemas.microsoft.com/office/word/2006/wordml" xmlns:wps="http://schemas.microsoft.com/office/word/2010/wordprocessingShape" mc:Ignorable="w14 w15 w16se wp14">
+<w15:people xmlns:wpc="http://schemas.microsoft.com/office/word/2010/wordprocessingCanvas" xmlns:cx="http://schemas.microsoft.com/office/drawing/2014/chartex" xmlns:cx1="http://schemas.microsoft.com/office/drawing/2015/9/8/chartex" xmlns:cx2="http://schemas.microsoft.com/office/drawing/2015/10/21/chartex" xmlns:cx3="http://schemas.microsoft.com/office/drawing/2016/5/9/chartex" xmlns:cx4="http://schemas.microsoft.com/office/drawing/2016/5/10/chartex" xmlns:cx5="http://schemas.microsoft.com/office/drawing/2016/5/11/chartex" xmlns:cx6="http://schemas.microsoft.com/office/drawing/2016/5/12/chartex" xmlns:cx7="http://schemas.microsoft.com/office/drawing/2016/5/13/chartex" xmlns:cx8="http://schemas.microsoft.com/office/drawing/2016/5/14/chartex" xmlns:mc="http://schemas.openxmlformats.org/markup-compatibility/2006" xmlns:aink="http://schemas.microsoft.com/office/drawing/2016/ink" xmlns:am3d="http://schemas.microsoft.com/office/drawing/2017/model3d" xmlns:o="urn:schemas-microsoft-com:office:office" xmlns:oel="http://schemas.microsoft.com/office/2019/extlst" xmlns:r="http://schemas.openxmlformats.org/officeDocument/2006/relationships" xmlns:m="http://schemas.openxmlformats.org/officeDocument/2006/math" xmlns:v="urn:schemas-microsoft-com:vml" xmlns:wp14="http://schemas.microsoft.com/office/word/2010/wordprocessingDrawing" xmlns:wp="http://schemas.openxmlformats.org/drawingml/2006/wordprocessingDrawing" xmlns:w10="urn:schemas-microsoft-com:office:word" xmlns:w="http://schemas.openxmlformats.org/wordprocessingml/2006/main" xmlns:w14="http://schemas.microsoft.com/office/word/2010/wordml" xmlns:w15="http://schemas.microsoft.com/office/word/2012/wordml" xmlns:w16cex="http://schemas.microsoft.com/office/word/2018/wordml/cex" xmlns:w16cid="http://schemas.microsoft.com/office/word/2016/wordml/cid" xmlns:w16="http://schemas.microsoft.com/office/word/2018/wordml" xmlns:w16sdtdh="http://schemas.microsoft.com/office/word/2020/wordml/sdtdatahash" xmlns:w16se="http://schemas.microsoft.com/office/word/2015/wordml/symex" xmlns:wpg="http://schemas.microsoft.com/office/word/2010/wordprocessingGroup" xmlns:wpi="http://schemas.microsoft.com/office/word/2010/wordprocessingInk" xmlns:wne="http://schemas.microsoft.com/office/word/2006/wordml" xmlns:wps="http://schemas.microsoft.com/office/word/2010/wordprocessingShape" mc:Ignorable="w14 w15 w16se w16cid w16 w16cex w16sdtdh wp14">
   <w15:person w15:author="Thakar, Juilee">
     <w15:presenceInfo w15:providerId="None" w15:userId="Thakar, Juilee"/>
   </w15:person>
@@ -11667,7 +12572,7 @@
 </file>
 
 <file path=word/styles.xml><?xml version="1.0" encoding="utf-8"?>
-<w:styles xmlns:mc="http://schemas.openxmlformats.org/markup-compatibility/2006" xmlns:r="http://schemas.openxmlformats.org/officeDocument/2006/relationships" xmlns:w="http://schemas.openxmlformats.org/wordprocessingml/2006/main" xmlns:w14="http://schemas.microsoft.com/office/word/2010/wordml" xmlns:w15="http://schemas.microsoft.com/office/word/2012/wordml" xmlns:w16se="http://schemas.microsoft.com/office/word/2015/wordml/symex" mc:Ignorable="w14 w15 w16se">
+<w:styles xmlns:mc="http://schemas.openxmlformats.org/markup-compatibility/2006" xmlns:r="http://schemas.openxmlformats.org/officeDocument/2006/relationships" xmlns:w="http://schemas.openxmlformats.org/wordprocessingml/2006/main" xmlns:w14="http://schemas.microsoft.com/office/word/2010/wordml" xmlns:w15="http://schemas.microsoft.com/office/word/2012/wordml" xmlns:w16cex="http://schemas.microsoft.com/office/word/2018/wordml/cex" xmlns:w16cid="http://schemas.microsoft.com/office/word/2016/wordml/cid" xmlns:w16="http://schemas.microsoft.com/office/word/2018/wordml" xmlns:w16sdtdh="http://schemas.microsoft.com/office/word/2020/wordml/sdtdatahash" xmlns:w16se="http://schemas.microsoft.com/office/word/2015/wordml/symex" mc:Ignorable="w14 w15 w16se w16cid w16 w16cex w16sdtdh">
   <w:docDefaults>
     <w:rPrDefault>
       <w:rPr>
@@ -11683,7 +12588,7 @@
       </w:pPr>
     </w:pPrDefault>
   </w:docDefaults>
-  <w:latentStyles w:defLockedState="0" w:defUIPriority="99" w:defSemiHidden="0" w:defUnhideWhenUsed="0" w:defQFormat="0" w:count="371">
+  <w:latentStyles w:defLockedState="0" w:defUIPriority="99" w:defSemiHidden="0" w:defUnhideWhenUsed="0" w:defQFormat="0" w:count="376">
     <w:lsdException w:name="Normal" w:uiPriority="0" w:qFormat="1"/>
     <w:lsdException w:name="heading 1" w:uiPriority="9" w:qFormat="1"/>
     <w:lsdException w:name="heading 2" w:semiHidden="1" w:uiPriority="9" w:unhideWhenUsed="1" w:qFormat="1"/>
@@ -11789,7 +12694,6 @@
     <w:lsdException w:name="HTML Sample" w:semiHidden="1" w:unhideWhenUsed="1"/>
     <w:lsdException w:name="HTML Typewriter" w:semiHidden="1" w:unhideWhenUsed="1"/>
     <w:lsdException w:name="HTML Variable" w:semiHidden="1" w:unhideWhenUsed="1"/>
-    <w:lsdException w:name="Normal Table" w:semiHidden="1" w:unhideWhenUsed="1"/>
     <w:lsdException w:name="annotation subject" w:semiHidden="1" w:unhideWhenUsed="1"/>
     <w:lsdException w:name="No List" w:semiHidden="1" w:unhideWhenUsed="1"/>
     <w:lsdException w:name="Outline List 1" w:semiHidden="1" w:unhideWhenUsed="1"/>
@@ -11832,11 +12736,8 @@
     <w:lsdException w:name="Table Contemporary" w:semiHidden="1" w:unhideWhenUsed="1"/>
     <w:lsdException w:name="Table Elegant" w:semiHidden="1" w:unhideWhenUsed="1"/>
     <w:lsdException w:name="Table Professional" w:semiHidden="1" w:unhideWhenUsed="1"/>
-    <w:lsdException w:name="Table Subtle 1" w:semiHidden="1" w:unhideWhenUsed="1"/>
     <w:lsdException w:name="Table Subtle 2" w:semiHidden="1" w:unhideWhenUsed="1"/>
     <w:lsdException w:name="Table Web 1" w:semiHidden="1" w:unhideWhenUsed="1"/>
-    <w:lsdException w:name="Table Web 2" w:semiHidden="1" w:unhideWhenUsed="1"/>
-    <w:lsdException w:name="Table Web 3" w:semiHidden="1" w:unhideWhenUsed="1"/>
     <w:lsdException w:name="Balloon Text" w:semiHidden="1" w:unhideWhenUsed="1"/>
     <w:lsdException w:name="Table Grid" w:uiPriority="39"/>
     <w:lsdException w:name="Table Theme" w:semiHidden="1" w:unhideWhenUsed="1"/>
@@ -12055,6 +12956,11 @@
     <w:lsdException w:name="List Table 5 Dark Accent 6" w:uiPriority="50"/>
     <w:lsdException w:name="List Table 6 Colorful Accent 6" w:uiPriority="51"/>
     <w:lsdException w:name="List Table 7 Colorful Accent 6" w:uiPriority="52"/>
+    <w:lsdException w:name="Mention" w:semiHidden="1" w:unhideWhenUsed="1"/>
+    <w:lsdException w:name="Smart Hyperlink" w:semiHidden="1" w:unhideWhenUsed="1"/>
+    <w:lsdException w:name="Hashtag" w:semiHidden="1" w:unhideWhenUsed="1"/>
+    <w:lsdException w:name="Unresolved Mention" w:semiHidden="1" w:unhideWhenUsed="1"/>
+    <w:lsdException w:name="Smart Link" w:semiHidden="1" w:unhideWhenUsed="1"/>
   </w:latentStyles>
   <w:style w:type="paragraph" w:default="1" w:styleId="Normal">
     <w:name w:val="Normal"/>
@@ -12853,8 +13759,8 @@
     <w:unhideWhenUsed/>
     <w:rsid w:val="00587F4D"/>
   </w:style>
-  <w:style w:type="character" w:customStyle="1" w:styleId="UnresolvedMention">
-    <w:name w:val="Unresolved Mention"/>
+  <w:style w:type="character" w:customStyle="1" w:styleId="UnresolvedMention3">
+    <w:name w:val="Unresolved Mention3"/>
     <w:basedOn w:val="DefaultParagraphFont"/>
     <w:uiPriority w:val="99"/>
     <w:semiHidden/>

</xml_diff>